<commit_message>
Menu() method renamed; work documentation added
</commit_message>
<xml_diff>
--- a/WordDocumentation.docx
+++ b/WordDocumentation.docx
@@ -15,8 +15,101 @@
           <w:numId w:val="1"/>
         </w:numPr>
       </w:pPr>
-      <w:r>
-        <w:t>Jagged array replaced by matrix, and made all code working with it.</w:t>
+      <w:proofErr w:type="spellStart"/>
+      <w:r>
+        <w:t>Jagged</w:t>
+      </w:r>
+      <w:proofErr w:type="spellEnd"/>
+      <w:r>
+        <w:t xml:space="preserve"> </w:t>
+      </w:r>
+      <w:proofErr w:type="spellStart"/>
+      <w:r>
+        <w:t>array</w:t>
+      </w:r>
+      <w:proofErr w:type="spellEnd"/>
+      <w:r>
+        <w:t xml:space="preserve"> </w:t>
+      </w:r>
+      <w:proofErr w:type="spellStart"/>
+      <w:r>
+        <w:t>replaced</w:t>
+      </w:r>
+      <w:proofErr w:type="spellEnd"/>
+      <w:r>
+        <w:t xml:space="preserve"> </w:t>
+      </w:r>
+      <w:proofErr w:type="spellStart"/>
+      <w:r>
+        <w:t>by</w:t>
+      </w:r>
+      <w:proofErr w:type="spellEnd"/>
+      <w:r>
+        <w:t xml:space="preserve"> </w:t>
+      </w:r>
+      <w:proofErr w:type="spellStart"/>
+      <w:r>
+        <w:t>matrix</w:t>
+      </w:r>
+      <w:proofErr w:type="spellEnd"/>
+      <w:r>
+        <w:t xml:space="preserve">, </w:t>
+      </w:r>
+      <w:proofErr w:type="spellStart"/>
+      <w:r>
+        <w:t>and</w:t>
+      </w:r>
+      <w:proofErr w:type="spellEnd"/>
+      <w:r>
+        <w:t xml:space="preserve"> </w:t>
+      </w:r>
+      <w:proofErr w:type="spellStart"/>
+      <w:r>
+        <w:t>made</w:t>
+      </w:r>
+      <w:proofErr w:type="spellEnd"/>
+      <w:r>
+        <w:t xml:space="preserve"> </w:t>
+      </w:r>
+      <w:proofErr w:type="spellStart"/>
+      <w:r>
+        <w:t>all</w:t>
+      </w:r>
+      <w:proofErr w:type="spellEnd"/>
+      <w:r>
+        <w:t xml:space="preserve"> </w:t>
+      </w:r>
+      <w:proofErr w:type="spellStart"/>
+      <w:r>
+        <w:t>code</w:t>
+      </w:r>
+      <w:proofErr w:type="spellEnd"/>
+      <w:r>
+        <w:t xml:space="preserve"> </w:t>
+      </w:r>
+      <w:proofErr w:type="spellStart"/>
+      <w:r>
+        <w:t>working</w:t>
+      </w:r>
+      <w:proofErr w:type="spellEnd"/>
+      <w:r>
+        <w:t xml:space="preserve"> </w:t>
+      </w:r>
+      <w:proofErr w:type="spellStart"/>
+      <w:r>
+        <w:t>with</w:t>
+      </w:r>
+      <w:proofErr w:type="spellEnd"/>
+      <w:r>
+        <w:t xml:space="preserve"> </w:t>
+      </w:r>
+      <w:proofErr w:type="spellStart"/>
+      <w:r>
+        <w:t>it</w:t>
+      </w:r>
+      <w:proofErr w:type="spellEnd"/>
+      <w:r>
+        <w:t>.</w:t>
       </w:r>
     </w:p>
     <w:p>
@@ -61,100 +154,198 @@
         <w:rPr>
           <w:lang w:val="en-US"/>
         </w:rPr>
-        <w:t xml:space="preserve">Validation </w:t>
-      </w:r>
-      <w:r>
-        <w:rPr>
-          <w:lang w:val="en-US"/>
-        </w:rPr>
-        <w:t xml:space="preserve">and exception handling </w:t>
-      </w:r>
-      <w:r>
-        <w:rPr>
-          <w:lang w:val="en-US"/>
-        </w:rPr>
-        <w:t xml:space="preserve">added </w:t>
-      </w:r>
-      <w:r>
-        <w:rPr>
-          <w:lang w:val="en-US"/>
-        </w:rPr>
-        <w:t>in Player.cs</w:t>
-      </w:r>
-    </w:p>
-    <w:p>
-      <w:pPr>
-        <w:pStyle w:val="a3"/>
-        <w:numPr>
-          <w:ilvl w:val="0"/>
-          <w:numId w:val="1"/>
-        </w:numPr>
-      </w:pPr>
-      <w:r>
-        <w:rPr>
-          <w:lang w:val="en-US"/>
-        </w:rPr>
-        <w:t>Use setters in the constructor in Player.cs due to validation</w:t>
-      </w:r>
-    </w:p>
-    <w:p>
-      <w:pPr>
-        <w:pStyle w:val="a3"/>
-        <w:numPr>
-          <w:ilvl w:val="0"/>
-          <w:numId w:val="1"/>
-        </w:numPr>
-      </w:pPr>
-      <w:r>
-        <w:rPr>
-          <w:lang w:val="en-US"/>
-        </w:rPr>
-        <w:t>Validation and exception handling added in Field.cs</w:t>
-      </w:r>
-    </w:p>
-    <w:p>
-      <w:pPr>
-        <w:pStyle w:val="a3"/>
-        <w:numPr>
-          <w:ilvl w:val="0"/>
-          <w:numId w:val="1"/>
-        </w:numPr>
-      </w:pPr>
-      <w:r>
-        <w:rPr>
-          <w:lang w:val="en-US"/>
-        </w:rPr>
-        <w:t>Loop in the constructor of Board.cs extracted in separate method PrepareMatrix(). Made code more testable.</w:t>
-      </w:r>
-    </w:p>
-    <w:p>
-      <w:pPr>
-        <w:pStyle w:val="a3"/>
-        <w:numPr>
-          <w:ilvl w:val="0"/>
-          <w:numId w:val="1"/>
-        </w:numPr>
-      </w:pPr>
-      <w:r>
-        <w:rPr>
-          <w:lang w:val="en-US"/>
-        </w:rPr>
-        <w:t>Override Equals() for Field.cs, due to some unit testing</w:t>
-      </w:r>
-    </w:p>
-    <w:p>
-      <w:pPr>
-        <w:pStyle w:val="a3"/>
-        <w:numPr>
-          <w:ilvl w:val="0"/>
-          <w:numId w:val="1"/>
-        </w:numPr>
-      </w:pPr>
-      <w:r>
-        <w:rPr>
-          <w:lang w:val="en-US"/>
-        </w:rPr>
-        <w:t xml:space="preserve">Override GetHashCode() for Field.cs, </w:t>
+        <w:t xml:space="preserve">Validation and exception handling added in </w:t>
+      </w:r>
+      <w:proofErr w:type="spellStart"/>
+      <w:r>
+        <w:rPr>
+          <w:lang w:val="en-US"/>
+        </w:rPr>
+        <w:t>Player.cs</w:t>
+      </w:r>
+      <w:proofErr w:type="spellEnd"/>
+    </w:p>
+    <w:p>
+      <w:pPr>
+        <w:pStyle w:val="a3"/>
+        <w:numPr>
+          <w:ilvl w:val="0"/>
+          <w:numId w:val="1"/>
+        </w:numPr>
+      </w:pPr>
+      <w:r>
+        <w:rPr>
+          <w:lang w:val="en-US"/>
+        </w:rPr>
+        <w:t xml:space="preserve">Use setters in the constructor in </w:t>
+      </w:r>
+      <w:proofErr w:type="spellStart"/>
+      <w:r>
+        <w:rPr>
+          <w:lang w:val="en-US"/>
+        </w:rPr>
+        <w:t>Player.cs</w:t>
+      </w:r>
+      <w:proofErr w:type="spellEnd"/>
+      <w:r>
+        <w:rPr>
+          <w:lang w:val="en-US"/>
+        </w:rPr>
+        <w:t xml:space="preserve"> due to validation</w:t>
+      </w:r>
+    </w:p>
+    <w:p>
+      <w:pPr>
+        <w:pStyle w:val="a3"/>
+        <w:numPr>
+          <w:ilvl w:val="0"/>
+          <w:numId w:val="1"/>
+        </w:numPr>
+      </w:pPr>
+      <w:r>
+        <w:rPr>
+          <w:lang w:val="en-US"/>
+        </w:rPr>
+        <w:t xml:space="preserve">Validation and exception handling added in </w:t>
+      </w:r>
+      <w:proofErr w:type="spellStart"/>
+      <w:r>
+        <w:rPr>
+          <w:lang w:val="en-US"/>
+        </w:rPr>
+        <w:t>Field.cs</w:t>
+      </w:r>
+      <w:proofErr w:type="spellEnd"/>
+    </w:p>
+    <w:p>
+      <w:pPr>
+        <w:pStyle w:val="a3"/>
+        <w:numPr>
+          <w:ilvl w:val="0"/>
+          <w:numId w:val="1"/>
+        </w:numPr>
+      </w:pPr>
+      <w:r>
+        <w:rPr>
+          <w:lang w:val="en-US"/>
+        </w:rPr>
+        <w:t xml:space="preserve">Loop in the constructor of </w:t>
+      </w:r>
+      <w:proofErr w:type="spellStart"/>
+      <w:r>
+        <w:rPr>
+          <w:lang w:val="en-US"/>
+        </w:rPr>
+        <w:t>Board.cs</w:t>
+      </w:r>
+      <w:proofErr w:type="spellEnd"/>
+      <w:r>
+        <w:rPr>
+          <w:lang w:val="en-US"/>
+        </w:rPr>
+        <w:t xml:space="preserve"> extracted in separate method </w:t>
+      </w:r>
+      <w:proofErr w:type="spellStart"/>
+      <w:proofErr w:type="gramStart"/>
+      <w:r>
+        <w:rPr>
+          <w:lang w:val="en-US"/>
+        </w:rPr>
+        <w:t>PrepareMatrix</w:t>
+      </w:r>
+      <w:proofErr w:type="spellEnd"/>
+      <w:r>
+        <w:rPr>
+          <w:lang w:val="en-US"/>
+        </w:rPr>
+        <w:t>(</w:t>
+      </w:r>
+      <w:proofErr w:type="gramEnd"/>
+      <w:r>
+        <w:rPr>
+          <w:lang w:val="en-US"/>
+        </w:rPr>
+        <w:t>). Made code more testable.</w:t>
+      </w:r>
+    </w:p>
+    <w:p>
+      <w:pPr>
+        <w:pStyle w:val="a3"/>
+        <w:numPr>
+          <w:ilvl w:val="0"/>
+          <w:numId w:val="1"/>
+        </w:numPr>
+      </w:pPr>
+      <w:r>
+        <w:rPr>
+          <w:lang w:val="en-US"/>
+        </w:rPr>
+        <w:t xml:space="preserve">Override Equals() for </w:t>
+      </w:r>
+      <w:proofErr w:type="spellStart"/>
+      <w:r>
+        <w:rPr>
+          <w:lang w:val="en-US"/>
+        </w:rPr>
+        <w:t>Field.cs</w:t>
+      </w:r>
+      <w:proofErr w:type="spellEnd"/>
+      <w:r>
+        <w:rPr>
+          <w:lang w:val="en-US"/>
+        </w:rPr>
+        <w:t>, due to some unit testing</w:t>
+      </w:r>
+    </w:p>
+    <w:p>
+      <w:pPr>
+        <w:pStyle w:val="a3"/>
+        <w:numPr>
+          <w:ilvl w:val="0"/>
+          <w:numId w:val="1"/>
+        </w:numPr>
+      </w:pPr>
+      <w:r>
+        <w:rPr>
+          <w:lang w:val="en-US"/>
+        </w:rPr>
+        <w:t xml:space="preserve">Override </w:t>
+      </w:r>
+      <w:proofErr w:type="spellStart"/>
+      <w:proofErr w:type="gramStart"/>
+      <w:r>
+        <w:rPr>
+          <w:lang w:val="en-US"/>
+        </w:rPr>
+        <w:t>GetHashCode</w:t>
+      </w:r>
+      <w:proofErr w:type="spellEnd"/>
+      <w:r>
+        <w:rPr>
+          <w:lang w:val="en-US"/>
+        </w:rPr>
+        <w:t>(</w:t>
+      </w:r>
+      <w:proofErr w:type="gramEnd"/>
+      <w:r>
+        <w:rPr>
+          <w:lang w:val="en-US"/>
+        </w:rPr>
+        <w:t xml:space="preserve">) for </w:t>
+      </w:r>
+      <w:proofErr w:type="spellStart"/>
+      <w:r>
+        <w:rPr>
+          <w:lang w:val="en-US"/>
+        </w:rPr>
+        <w:t>Field.cs</w:t>
+      </w:r>
+      <w:proofErr w:type="spellEnd"/>
+      <w:r>
+        <w:rPr>
+          <w:lang w:val="en-US"/>
+        </w:rPr>
+        <w:t xml:space="preserve">, </w:t>
       </w:r>
       <w:r>
         <w:rPr>
@@ -195,7 +386,21 @@
         <w:rPr>
           <w:lang w:val="en-US"/>
         </w:rPr>
-        <w:t>Tests for PrepateMatrix() added</w:t>
+        <w:t xml:space="preserve">Tests for </w:t>
+      </w:r>
+      <w:proofErr w:type="spellStart"/>
+      <w:r>
+        <w:rPr>
+          <w:lang w:val="en-US"/>
+        </w:rPr>
+        <w:t>PrepateMatrix</w:t>
+      </w:r>
+      <w:proofErr w:type="spellEnd"/>
+      <w:r>
+        <w:rPr>
+          <w:lang w:val="en-US"/>
+        </w:rPr>
+        <w:t>() added</w:t>
       </w:r>
     </w:p>
     <w:p>
@@ -211,6 +416,589 @@
           <w:lang w:val="en-US"/>
         </w:rPr>
         <w:t>Tests for Equals() added</w:t>
+      </w:r>
+    </w:p>
+    <w:p>
+      <w:pPr>
+        <w:pStyle w:val="a3"/>
+        <w:numPr>
+          <w:ilvl w:val="0"/>
+          <w:numId w:val="1"/>
+        </w:numPr>
+      </w:pPr>
+      <w:proofErr w:type="spellStart"/>
+      <w:r>
+        <w:rPr>
+          <w:lang w:val="en-US"/>
+        </w:rPr>
+        <w:t>IPlayer</w:t>
+      </w:r>
+      <w:proofErr w:type="spellEnd"/>
+      <w:r>
+        <w:rPr>
+          <w:lang w:val="en-US"/>
+        </w:rPr>
+        <w:t xml:space="preserve"> interface improved (string Name{get;} and </w:t>
+      </w:r>
+      <w:proofErr w:type="spellStart"/>
+      <w:r>
+        <w:rPr>
+          <w:lang w:val="en-US"/>
+        </w:rPr>
+        <w:t>int</w:t>
+      </w:r>
+      <w:proofErr w:type="spellEnd"/>
+      <w:r>
+        <w:rPr>
+          <w:lang w:val="en-US"/>
+        </w:rPr>
+        <w:t xml:space="preserve"> Score{get;} added)</w:t>
+      </w:r>
+    </w:p>
+    <w:p>
+      <w:pPr>
+        <w:pStyle w:val="a3"/>
+        <w:numPr>
+          <w:ilvl w:val="0"/>
+          <w:numId w:val="1"/>
+        </w:numPr>
+      </w:pPr>
+      <w:r>
+        <w:rPr>
+          <w:lang w:val="en-US"/>
+        </w:rPr>
+        <w:t xml:space="preserve">Made all fields in </w:t>
+      </w:r>
+      <w:proofErr w:type="spellStart"/>
+      <w:r>
+        <w:rPr>
+          <w:lang w:val="en-US"/>
+        </w:rPr>
+        <w:t>Game.cs</w:t>
+      </w:r>
+      <w:proofErr w:type="spellEnd"/>
+      <w:r>
+        <w:rPr>
+          <w:lang w:val="en-US"/>
+        </w:rPr>
+        <w:t xml:space="preserve"> non-static</w:t>
+      </w:r>
+    </w:p>
+    <w:p>
+      <w:pPr>
+        <w:pStyle w:val="a3"/>
+        <w:numPr>
+          <w:ilvl w:val="0"/>
+          <w:numId w:val="1"/>
+        </w:numPr>
+      </w:pPr>
+      <w:r>
+        <w:rPr>
+          <w:lang w:val="en-US"/>
+        </w:rPr>
+        <w:t xml:space="preserve">Made code in </w:t>
+      </w:r>
+      <w:proofErr w:type="spellStart"/>
+      <w:r>
+        <w:rPr>
+          <w:lang w:val="en-US"/>
+        </w:rPr>
+        <w:t>Game.cs</w:t>
+      </w:r>
+      <w:proofErr w:type="spellEnd"/>
+      <w:r>
+        <w:rPr>
+          <w:lang w:val="en-US"/>
+        </w:rPr>
+        <w:t xml:space="preserve"> work with non-static methods (including keyword this)</w:t>
+      </w:r>
+    </w:p>
+    <w:p>
+      <w:pPr>
+        <w:pStyle w:val="a3"/>
+        <w:numPr>
+          <w:ilvl w:val="0"/>
+          <w:numId w:val="1"/>
+        </w:numPr>
+      </w:pPr>
+      <w:r>
+        <w:rPr>
+          <w:lang w:val="en-US"/>
+        </w:rPr>
+        <w:t xml:space="preserve">Create constructor for </w:t>
+      </w:r>
+      <w:proofErr w:type="spellStart"/>
+      <w:r>
+        <w:rPr>
+          <w:lang w:val="en-US"/>
+        </w:rPr>
+        <w:t>Game.cs</w:t>
+      </w:r>
+      <w:proofErr w:type="spellEnd"/>
+    </w:p>
+    <w:p>
+      <w:pPr>
+        <w:pStyle w:val="a3"/>
+        <w:numPr>
+          <w:ilvl w:val="0"/>
+          <w:numId w:val="1"/>
+        </w:numPr>
+      </w:pPr>
+      <w:r>
+        <w:rPr>
+          <w:lang w:val="en-US"/>
+        </w:rPr>
+        <w:t xml:space="preserve">Remove </w:t>
+      </w:r>
+      <w:proofErr w:type="spellStart"/>
+      <w:r>
+        <w:rPr>
+          <w:lang w:val="en-US"/>
+        </w:rPr>
+        <w:t>InitializeGameBoard</w:t>
+      </w:r>
+      <w:proofErr w:type="spellEnd"/>
+      <w:r>
+        <w:rPr>
+          <w:lang w:val="en-US"/>
+        </w:rPr>
+        <w:t xml:space="preserve"> method (not needed anymore)</w:t>
+      </w:r>
+    </w:p>
+    <w:p>
+      <w:pPr>
+        <w:pStyle w:val="a3"/>
+        <w:numPr>
+          <w:ilvl w:val="0"/>
+          <w:numId w:val="1"/>
+        </w:numPr>
+      </w:pPr>
+      <w:r>
+        <w:rPr>
+          <w:lang w:val="en-US"/>
+        </w:rPr>
+        <w:t xml:space="preserve">Remove </w:t>
+      </w:r>
+      <w:proofErr w:type="spellStart"/>
+      <w:r>
+        <w:rPr>
+          <w:lang w:val="en-US"/>
+        </w:rPr>
+        <w:t>InitializeTopPlayers</w:t>
+      </w:r>
+      <w:proofErr w:type="spellEnd"/>
+      <w:r>
+        <w:rPr>
+          <w:lang w:val="en-US"/>
+        </w:rPr>
+        <w:t xml:space="preserve"> method (not needed anymore)</w:t>
+      </w:r>
+    </w:p>
+    <w:p>
+      <w:pPr>
+        <w:pStyle w:val="a3"/>
+        <w:numPr>
+          <w:ilvl w:val="0"/>
+          <w:numId w:val="1"/>
+        </w:numPr>
+      </w:pPr>
+      <w:r>
+        <w:rPr>
+          <w:lang w:val="en-US"/>
+        </w:rPr>
+        <w:t xml:space="preserve">Create </w:t>
+      </w:r>
+      <w:proofErr w:type="spellStart"/>
+      <w:r>
+        <w:rPr>
+          <w:lang w:val="en-US"/>
+        </w:rPr>
+        <w:t>GameStarted</w:t>
+      </w:r>
+      <w:proofErr w:type="spellEnd"/>
+      <w:r>
+        <w:rPr>
+          <w:lang w:val="en-US"/>
+        </w:rPr>
+        <w:t xml:space="preserve"> abstract class – it only runs the game</w:t>
+      </w:r>
+    </w:p>
+    <w:p>
+      <w:pPr>
+        <w:pStyle w:val="a3"/>
+        <w:numPr>
+          <w:ilvl w:val="0"/>
+          <w:numId w:val="1"/>
+        </w:numPr>
+      </w:pPr>
+      <w:r>
+        <w:rPr>
+          <w:lang w:val="en-US"/>
+        </w:rPr>
+        <w:t xml:space="preserve">Replace Main method from </w:t>
+      </w:r>
+      <w:proofErr w:type="spellStart"/>
+      <w:r>
+        <w:rPr>
+          <w:lang w:val="en-US"/>
+        </w:rPr>
+        <w:t>Game.cs</w:t>
+      </w:r>
+      <w:proofErr w:type="spellEnd"/>
+      <w:r>
+        <w:rPr>
+          <w:lang w:val="en-US"/>
+        </w:rPr>
+        <w:t xml:space="preserve"> in </w:t>
+      </w:r>
+      <w:proofErr w:type="spellStart"/>
+      <w:r>
+        <w:rPr>
+          <w:lang w:val="en-US"/>
+        </w:rPr>
+        <w:t>GameStarter.cs</w:t>
+      </w:r>
+      <w:proofErr w:type="spellEnd"/>
+    </w:p>
+    <w:p>
+      <w:pPr>
+        <w:pStyle w:val="a3"/>
+        <w:numPr>
+          <w:ilvl w:val="0"/>
+          <w:numId w:val="1"/>
+        </w:numPr>
+      </w:pPr>
+      <w:r>
+        <w:rPr>
+          <w:lang w:val="en-US"/>
+        </w:rPr>
+        <w:t xml:space="preserve">Made Menu() method public, to be called from </w:t>
+      </w:r>
+      <w:proofErr w:type="spellStart"/>
+      <w:r>
+        <w:rPr>
+          <w:lang w:val="en-US"/>
+        </w:rPr>
+        <w:t>GameStarter.cs</w:t>
+      </w:r>
+      <w:proofErr w:type="spellEnd"/>
+    </w:p>
+    <w:p>
+      <w:pPr>
+        <w:pStyle w:val="a3"/>
+        <w:numPr>
+          <w:ilvl w:val="0"/>
+          <w:numId w:val="1"/>
+        </w:numPr>
+      </w:pPr>
+      <w:r>
+        <w:rPr>
+          <w:lang w:val="en-US"/>
+        </w:rPr>
+        <w:t xml:space="preserve">Fields in </w:t>
+      </w:r>
+      <w:proofErr w:type="spellStart"/>
+      <w:r>
+        <w:rPr>
+          <w:lang w:val="en-US"/>
+        </w:rPr>
+        <w:t>Board.cs</w:t>
+      </w:r>
+      <w:proofErr w:type="spellEnd"/>
+      <w:r>
+        <w:rPr>
+          <w:lang w:val="en-US"/>
+        </w:rPr>
+        <w:t xml:space="preserve"> are no longer </w:t>
+      </w:r>
+      <w:proofErr w:type="spellStart"/>
+      <w:r>
+        <w:rPr>
+          <w:lang w:val="en-US"/>
+        </w:rPr>
+        <w:t>readonly</w:t>
+      </w:r>
+      <w:proofErr w:type="spellEnd"/>
+    </w:p>
+    <w:p>
+      <w:pPr>
+        <w:pStyle w:val="a3"/>
+        <w:numPr>
+          <w:ilvl w:val="0"/>
+          <w:numId w:val="1"/>
+        </w:numPr>
+      </w:pPr>
+      <w:r>
+        <w:rPr>
+          <w:lang w:val="en-US"/>
+        </w:rPr>
+        <w:t>Properties Rows, Columns and</w:t>
+      </w:r>
+      <w:r>
+        <w:rPr>
+          <w:lang w:val="en-US"/>
+        </w:rPr>
+        <w:t xml:space="preserve"> </w:t>
+      </w:r>
+      <w:proofErr w:type="spellStart"/>
+      <w:r>
+        <w:rPr>
+          <w:lang w:val="en-US"/>
+        </w:rPr>
+        <w:t>MinesCount</w:t>
+      </w:r>
+      <w:proofErr w:type="spellEnd"/>
+      <w:r>
+        <w:rPr>
+          <w:lang w:val="en-US"/>
+        </w:rPr>
+        <w:t xml:space="preserve"> created in </w:t>
+      </w:r>
+      <w:proofErr w:type="spellStart"/>
+      <w:r>
+        <w:rPr>
+          <w:lang w:val="en-US"/>
+        </w:rPr>
+        <w:t>Board.cs.Exception</w:t>
+      </w:r>
+      <w:proofErr w:type="spellEnd"/>
+      <w:r>
+        <w:rPr>
+          <w:lang w:val="en-US"/>
+        </w:rPr>
+        <w:t xml:space="preserve"> handled.</w:t>
+      </w:r>
+    </w:p>
+    <w:p>
+      <w:pPr>
+        <w:pStyle w:val="a3"/>
+        <w:rPr>
+          <w:u w:val="single"/>
+        </w:rPr>
+      </w:pPr>
+      <w:r>
+        <w:rPr>
+          <w:u w:val="single"/>
+          <w:lang w:val="en-US"/>
+        </w:rPr>
+        <w:t>VI</w:t>
+      </w:r>
+      <w:r>
+        <w:rPr>
+          <w:u w:val="single"/>
+          <w:lang w:val="en-US"/>
+        </w:rPr>
+        <w:t>SITOR DESIGN PATTERN implementation started</w:t>
+      </w:r>
+    </w:p>
+    <w:p>
+      <w:pPr>
+        <w:pStyle w:val="a3"/>
+        <w:numPr>
+          <w:ilvl w:val="0"/>
+          <w:numId w:val="1"/>
+        </w:numPr>
+      </w:pPr>
+      <w:r>
+        <w:rPr>
+          <w:lang w:val="en-US"/>
+        </w:rPr>
+        <w:t xml:space="preserve">Indexer created in </w:t>
+      </w:r>
+      <w:proofErr w:type="spellStart"/>
+      <w:r>
+        <w:rPr>
+          <w:lang w:val="en-US"/>
+        </w:rPr>
+        <w:t>Board.cs</w:t>
+      </w:r>
+      <w:proofErr w:type="spellEnd"/>
+    </w:p>
+    <w:p>
+      <w:pPr>
+        <w:pStyle w:val="a3"/>
+        <w:numPr>
+          <w:ilvl w:val="0"/>
+          <w:numId w:val="1"/>
+        </w:numPr>
+      </w:pPr>
+      <w:proofErr w:type="spellStart"/>
+      <w:r>
+        <w:rPr>
+          <w:lang w:val="en-US"/>
+        </w:rPr>
+        <w:t>IVisitor</w:t>
+      </w:r>
+      <w:proofErr w:type="spellEnd"/>
+      <w:r>
+        <w:rPr>
+          <w:lang w:val="en-US"/>
+        </w:rPr>
+        <w:t xml:space="preserve"> interface added (Started to implement Visitor Design Pattern)</w:t>
+      </w:r>
+    </w:p>
+    <w:p>
+      <w:pPr>
+        <w:pStyle w:val="a3"/>
+        <w:numPr>
+          <w:ilvl w:val="0"/>
+          <w:numId w:val="1"/>
+        </w:numPr>
+      </w:pPr>
+      <w:r>
+        <w:rPr>
+          <w:lang w:val="en-US"/>
+        </w:rPr>
+        <w:t xml:space="preserve">Implement </w:t>
+      </w:r>
+      <w:proofErr w:type="spellStart"/>
+      <w:r>
+        <w:rPr>
+          <w:lang w:val="en-US"/>
+        </w:rPr>
+        <w:t>MineSetterVisitor</w:t>
+      </w:r>
+      <w:proofErr w:type="spellEnd"/>
+      <w:r>
+        <w:rPr>
+          <w:lang w:val="en-US"/>
+        </w:rPr>
+        <w:t xml:space="preserve"> class</w:t>
+      </w:r>
+      <w:r>
+        <w:rPr>
+          <w:lang w:val="en-US"/>
+        </w:rPr>
+        <w:t xml:space="preserve"> which implements </w:t>
+      </w:r>
+      <w:proofErr w:type="spellStart"/>
+      <w:r>
+        <w:rPr>
+          <w:lang w:val="en-US"/>
+        </w:rPr>
+        <w:t>IVisitor</w:t>
+      </w:r>
+      <w:proofErr w:type="spellEnd"/>
+    </w:p>
+    <w:p>
+      <w:pPr>
+        <w:pStyle w:val="a3"/>
+        <w:numPr>
+          <w:ilvl w:val="0"/>
+          <w:numId w:val="1"/>
+        </w:numPr>
+      </w:pPr>
+      <w:r>
+        <w:rPr>
+          <w:lang w:val="en-US"/>
+        </w:rPr>
+        <w:t>Create</w:t>
+      </w:r>
+      <w:r>
+        <w:rPr>
+          <w:lang w:val="en-US"/>
+        </w:rPr>
+        <w:t xml:space="preserve"> Accept method in </w:t>
+      </w:r>
+      <w:proofErr w:type="spellStart"/>
+      <w:r>
+        <w:rPr>
+          <w:lang w:val="en-US"/>
+        </w:rPr>
+        <w:t>Board.cs</w:t>
+      </w:r>
+      <w:proofErr w:type="spellEnd"/>
+    </w:p>
+    <w:p>
+      <w:pPr>
+        <w:pStyle w:val="a3"/>
+        <w:numPr>
+          <w:ilvl w:val="0"/>
+          <w:numId w:val="1"/>
+        </w:numPr>
+      </w:pPr>
+      <w:r>
+        <w:rPr>
+          <w:lang w:val="en-US"/>
+        </w:rPr>
+        <w:t xml:space="preserve">Delete </w:t>
+      </w:r>
+      <w:proofErr w:type="spellStart"/>
+      <w:proofErr w:type="gramStart"/>
+      <w:r>
+        <w:rPr>
+          <w:lang w:val="en-US"/>
+        </w:rPr>
+        <w:t>SetMines</w:t>
+      </w:r>
+      <w:proofErr w:type="spellEnd"/>
+      <w:r>
+        <w:rPr>
+          <w:lang w:val="en-US"/>
+        </w:rPr>
+        <w:t>(</w:t>
+      </w:r>
+      <w:proofErr w:type="gramEnd"/>
+      <w:r>
+        <w:rPr>
+          <w:lang w:val="en-US"/>
+        </w:rPr>
+        <w:t xml:space="preserve">) method from </w:t>
+      </w:r>
+      <w:proofErr w:type="spellStart"/>
+      <w:r>
+        <w:rPr>
+          <w:lang w:val="en-US"/>
+        </w:rPr>
+        <w:t>Board.cs</w:t>
+      </w:r>
+      <w:proofErr w:type="spellEnd"/>
+      <w:r>
+        <w:rPr>
+          <w:lang w:val="en-US"/>
+        </w:rPr>
+        <w:t xml:space="preserve">. </w:t>
+      </w:r>
+    </w:p>
+    <w:p>
+      <w:pPr>
+        <w:ind w:left="720"/>
+        <w:rPr>
+          <w:lang w:val="en-US"/>
+        </w:rPr>
+      </w:pPr>
+      <w:r>
+        <w:rPr>
+          <w:lang w:val="en-US"/>
+        </w:rPr>
+        <w:t>VISITOR DESIGN PATTERN IMPLEMENTED</w:t>
+      </w:r>
+    </w:p>
+    <w:p>
+      <w:pPr>
+        <w:pStyle w:val="a3"/>
+        <w:numPr>
+          <w:ilvl w:val="0"/>
+          <w:numId w:val="1"/>
+        </w:numPr>
+      </w:pPr>
+      <w:r>
+        <w:rPr>
+          <w:lang w:val="en-US"/>
+        </w:rPr>
+        <w:t xml:space="preserve">Menu() method renamed to </w:t>
+      </w:r>
+      <w:r>
+        <w:rPr>
+          <w:lang w:val="en-US"/>
+        </w:rPr>
+        <w:t>Run</w:t>
+      </w:r>
+      <w:r>
+        <w:rPr>
+          <w:lang w:val="en-US"/>
+        </w:rPr>
+        <w:t>();</w:t>
       </w:r>
       <w:bookmarkStart w:id="0" w:name="_GoBack"/>
       <w:bookmarkEnd w:id="0"/>

</xml_diff>

<commit_message>
Clean Board.cs from replaced methods. Adapt Game.cs work with new classes
</commit_message>
<xml_diff>
--- a/WordDocumentation.docx
+++ b/WordDocumentation.docx
@@ -999,6 +999,353 @@
           <w:lang w:val="en-US"/>
         </w:rPr>
         <w:t>();</w:t>
+      </w:r>
+    </w:p>
+    <w:p>
+      <w:pPr>
+        <w:pStyle w:val="a3"/>
+        <w:numPr>
+          <w:ilvl w:val="0"/>
+          <w:numId w:val="1"/>
+        </w:numPr>
+      </w:pPr>
+      <w:r>
+        <w:rPr>
+          <w:lang w:val="en-US"/>
+        </w:rPr>
+        <w:t xml:space="preserve">In </w:t>
+      </w:r>
+      <w:proofErr w:type="spellStart"/>
+      <w:r>
+        <w:rPr>
+          <w:lang w:val="en-US"/>
+        </w:rPr>
+        <w:t>Board.cs</w:t>
+      </w:r>
+      <w:proofErr w:type="spellEnd"/>
+      <w:r>
+        <w:rPr>
+          <w:lang w:val="en-US"/>
+        </w:rPr>
+        <w:t xml:space="preserve"> fields renamed to </w:t>
+      </w:r>
+      <w:proofErr w:type="spellStart"/>
+      <w:r>
+        <w:rPr>
+          <w:lang w:val="en-US"/>
+        </w:rPr>
+        <w:t>fieldsMatrix</w:t>
+      </w:r>
+      <w:proofErr w:type="spellEnd"/>
+      <w:r>
+        <w:rPr>
+          <w:lang w:val="en-US"/>
+        </w:rPr>
+        <w:t xml:space="preserve"> (to be more descriptive)</w:t>
+      </w:r>
+    </w:p>
+    <w:p>
+      <w:pPr>
+        <w:pStyle w:val="a3"/>
+        <w:numPr>
+          <w:ilvl w:val="0"/>
+          <w:numId w:val="1"/>
+        </w:numPr>
+      </w:pPr>
+      <w:r>
+        <w:rPr>
+          <w:lang w:val="en-US"/>
+        </w:rPr>
+        <w:t xml:space="preserve">Add </w:t>
+      </w:r>
+      <w:proofErr w:type="spellStart"/>
+      <w:r>
+        <w:rPr>
+          <w:lang w:val="en-US"/>
+        </w:rPr>
+        <w:t>IBoard</w:t>
+      </w:r>
+      <w:proofErr w:type="spellEnd"/>
+      <w:r>
+        <w:rPr>
+          <w:lang w:val="en-US"/>
+        </w:rPr>
+        <w:t xml:space="preserve"> interface (Board implements it)</w:t>
+      </w:r>
+    </w:p>
+    <w:p>
+      <w:pPr>
+        <w:pStyle w:val="a3"/>
+        <w:numPr>
+          <w:ilvl w:val="0"/>
+          <w:numId w:val="1"/>
+        </w:numPr>
+      </w:pPr>
+      <w:proofErr w:type="spellStart"/>
+      <w:r>
+        <w:rPr>
+          <w:lang w:val="en-US"/>
+        </w:rPr>
+        <w:t>IBoardManager</w:t>
+      </w:r>
+      <w:proofErr w:type="spellEnd"/>
+      <w:r>
+        <w:rPr>
+          <w:lang w:val="en-US"/>
+        </w:rPr>
+        <w:t xml:space="preserve"> interface created</w:t>
+      </w:r>
+    </w:p>
+    <w:p>
+      <w:pPr>
+        <w:pStyle w:val="a3"/>
+        <w:numPr>
+          <w:ilvl w:val="0"/>
+          <w:numId w:val="1"/>
+        </w:numPr>
+      </w:pPr>
+      <w:proofErr w:type="spellStart"/>
+      <w:r>
+        <w:rPr>
+          <w:lang w:val="en-US"/>
+        </w:rPr>
+        <w:t>IBoardScanner</w:t>
+      </w:r>
+      <w:proofErr w:type="spellEnd"/>
+      <w:r>
+        <w:rPr>
+          <w:lang w:val="en-US"/>
+        </w:rPr>
+        <w:t xml:space="preserve"> interface created (there is repeating logic, so it will be extracted in separate class implementing this interface)</w:t>
+      </w:r>
+    </w:p>
+    <w:p>
+      <w:pPr>
+        <w:pStyle w:val="a3"/>
+        <w:numPr>
+          <w:ilvl w:val="0"/>
+          <w:numId w:val="1"/>
+        </w:numPr>
+      </w:pPr>
+      <w:proofErr w:type="spellStart"/>
+      <w:r>
+        <w:rPr>
+          <w:lang w:val="en-US"/>
+        </w:rPr>
+        <w:t>BoardScanner.cs</w:t>
+      </w:r>
+      <w:proofErr w:type="spellEnd"/>
+      <w:r>
+        <w:rPr>
+          <w:lang w:val="en-US"/>
+        </w:rPr>
+        <w:t xml:space="preserve"> created.</w:t>
+      </w:r>
+    </w:p>
+    <w:p>
+      <w:pPr>
+        <w:pStyle w:val="a3"/>
+        <w:numPr>
+          <w:ilvl w:val="0"/>
+          <w:numId w:val="1"/>
+        </w:numPr>
+      </w:pPr>
+      <w:r>
+        <w:rPr>
+          <w:lang w:val="en-US"/>
+        </w:rPr>
+        <w:t xml:space="preserve">Replace logic for </w:t>
+      </w:r>
+      <w:proofErr w:type="spellStart"/>
+      <w:r>
+        <w:rPr>
+          <w:lang w:val="en-US"/>
+        </w:rPr>
+        <w:t>ScanSurroundingFields</w:t>
+      </w:r>
+      <w:proofErr w:type="spellEnd"/>
+      <w:r>
+        <w:rPr>
+          <w:lang w:val="en-US"/>
+        </w:rPr>
+        <w:t xml:space="preserve"> from Board to the new</w:t>
+      </w:r>
+      <w:r>
+        <w:rPr>
+          <w:lang w:val="en-US"/>
+        </w:rPr>
+        <w:t xml:space="preserve"> </w:t>
+      </w:r>
+      <w:proofErr w:type="spellStart"/>
+      <w:r>
+        <w:rPr>
+          <w:lang w:val="en-US"/>
+        </w:rPr>
+        <w:t>BoardScanner</w:t>
+      </w:r>
+      <w:proofErr w:type="spellEnd"/>
+      <w:r>
+        <w:rPr>
+          <w:lang w:val="en-US"/>
+        </w:rPr>
+        <w:t xml:space="preserve"> class. It depends on the private </w:t>
+      </w:r>
+      <w:proofErr w:type="spellStart"/>
+      <w:proofErr w:type="gramStart"/>
+      <w:r>
+        <w:rPr>
+          <w:lang w:val="en-US"/>
+        </w:rPr>
+        <w:t>IsMineInPosition</w:t>
+      </w:r>
+      <w:proofErr w:type="spellEnd"/>
+      <w:r>
+        <w:rPr>
+          <w:lang w:val="en-US"/>
+        </w:rPr>
+        <w:t>(</w:t>
+      </w:r>
+      <w:proofErr w:type="gramEnd"/>
+      <w:r>
+        <w:rPr>
+          <w:lang w:val="en-US"/>
+        </w:rPr>
+        <w:t>) method, so it goes to the new class too.</w:t>
+      </w:r>
+    </w:p>
+    <w:p>
+      <w:pPr>
+        <w:pStyle w:val="a3"/>
+        <w:numPr>
+          <w:ilvl w:val="0"/>
+          <w:numId w:val="1"/>
+        </w:numPr>
+      </w:pPr>
+      <w:proofErr w:type="spellStart"/>
+      <w:r>
+        <w:rPr>
+          <w:lang w:val="en-US"/>
+        </w:rPr>
+        <w:t>BoardManager.cs</w:t>
+      </w:r>
+      <w:proofErr w:type="spellEnd"/>
+      <w:r>
+        <w:rPr>
+          <w:lang w:val="en-US"/>
+        </w:rPr>
+        <w:t xml:space="preserve"> created implemented </w:t>
+      </w:r>
+      <w:proofErr w:type="spellStart"/>
+      <w:r>
+        <w:rPr>
+          <w:lang w:val="en-US"/>
+        </w:rPr>
+        <w:t>IBoardManager</w:t>
+      </w:r>
+      <w:proofErr w:type="spellEnd"/>
+      <w:r>
+        <w:rPr>
+          <w:lang w:val="en-US"/>
+        </w:rPr>
+        <w:t xml:space="preserve"> </w:t>
+      </w:r>
+    </w:p>
+    <w:p>
+      <w:pPr>
+        <w:pStyle w:val="a3"/>
+        <w:numPr>
+          <w:ilvl w:val="0"/>
+          <w:numId w:val="1"/>
+        </w:numPr>
+      </w:pPr>
+      <w:proofErr w:type="spellStart"/>
+      <w:r>
+        <w:rPr>
+          <w:lang w:val="en-US"/>
+        </w:rPr>
+        <w:t>Renderer.cs</w:t>
+      </w:r>
+      <w:proofErr w:type="spellEnd"/>
+      <w:r>
+        <w:rPr>
+          <w:lang w:val="en-US"/>
+        </w:rPr>
+        <w:t xml:space="preserve"> created implementing </w:t>
+      </w:r>
+      <w:proofErr w:type="spellStart"/>
+      <w:r>
+        <w:rPr>
+          <w:lang w:val="en-US"/>
+        </w:rPr>
+        <w:t>IRenderer</w:t>
+      </w:r>
+      <w:proofErr w:type="spellEnd"/>
+    </w:p>
+    <w:p>
+      <w:pPr>
+        <w:pStyle w:val="a3"/>
+        <w:numPr>
+          <w:ilvl w:val="0"/>
+          <w:numId w:val="1"/>
+        </w:numPr>
+      </w:pPr>
+      <w:r>
+        <w:rPr>
+          <w:lang w:val="en-US"/>
+        </w:rPr>
+        <w:t xml:space="preserve">Duplicated methods </w:t>
+      </w:r>
+      <w:proofErr w:type="spellStart"/>
+      <w:r>
+        <w:rPr>
+          <w:lang w:val="en-US"/>
+        </w:rPr>
+        <w:t>wich</w:t>
+      </w:r>
+      <w:proofErr w:type="spellEnd"/>
+      <w:r>
+        <w:rPr>
+          <w:lang w:val="en-US"/>
+        </w:rPr>
+        <w:t xml:space="preserve"> are extracted in separate classes are removed from </w:t>
+      </w:r>
+      <w:proofErr w:type="spellStart"/>
+      <w:r>
+        <w:rPr>
+          <w:lang w:val="en-US"/>
+        </w:rPr>
+        <w:t>Board.cs</w:t>
+      </w:r>
+      <w:proofErr w:type="spellEnd"/>
+    </w:p>
+    <w:p>
+      <w:pPr>
+        <w:pStyle w:val="a3"/>
+        <w:numPr>
+          <w:ilvl w:val="0"/>
+          <w:numId w:val="1"/>
+        </w:numPr>
+      </w:pPr>
+      <w:r>
+        <w:rPr>
+          <w:lang w:val="en-US"/>
+        </w:rPr>
+        <w:lastRenderedPageBreak/>
+        <w:t xml:space="preserve">Adapt </w:t>
+      </w:r>
+      <w:proofErr w:type="spellStart"/>
+      <w:r>
+        <w:rPr>
+          <w:lang w:val="en-US"/>
+        </w:rPr>
+        <w:t>Game.cs</w:t>
+      </w:r>
+      <w:proofErr w:type="spellEnd"/>
+      <w:r>
+        <w:rPr>
+          <w:lang w:val="en-US"/>
+        </w:rPr>
+        <w:t xml:space="preserve"> work with new classes</w:t>
       </w:r>
       <w:bookmarkStart w:id="0" w:name="_GoBack"/>
       <w:bookmarkEnd w:id="0"/>

</xml_diff>

<commit_message>
Visitor Design Pattern Improved a little
</commit_message>
<xml_diff>
--- a/WordDocumentation.docx
+++ b/WordDocumentation.docx
@@ -1168,13 +1168,7 @@
         <w:rPr>
           <w:lang w:val="en-US"/>
         </w:rPr>
-        <w:t xml:space="preserve"> from Board to the new</w:t>
-      </w:r>
-      <w:r>
-        <w:rPr>
-          <w:lang w:val="en-US"/>
-        </w:rPr>
-        <w:t xml:space="preserve"> </w:t>
+        <w:t xml:space="preserve"> from Board to the new </w:t>
       </w:r>
       <w:proofErr w:type="spellStart"/>
       <w:r>
@@ -1346,6 +1340,29 @@
           <w:lang w:val="en-US"/>
         </w:rPr>
         <w:t xml:space="preserve"> work with new classes</w:t>
+      </w:r>
+    </w:p>
+    <w:p>
+      <w:pPr>
+        <w:pStyle w:val="a3"/>
+        <w:numPr>
+          <w:ilvl w:val="0"/>
+          <w:numId w:val="1"/>
+        </w:numPr>
+      </w:pPr>
+      <w:proofErr w:type="spellStart"/>
+      <w:r>
+        <w:rPr>
+          <w:lang w:val="en-US"/>
+        </w:rPr>
+        <w:t>IAcceptable</w:t>
+      </w:r>
+      <w:proofErr w:type="spellEnd"/>
+      <w:r>
+        <w:rPr>
+          <w:lang w:val="en-US"/>
+        </w:rPr>
+        <w:t xml:space="preserve"> interface added (Improved Visitor Design Pattern)</w:t>
       </w:r>
       <w:bookmarkStart w:id="0" w:name="_GoBack"/>
       <w:bookmarkEnd w:id="0"/>

</xml_diff>

<commit_message>
Method renamed in Game.cs
</commit_message>
<xml_diff>
--- a/WordDocumentation.docx
+++ b/WordDocumentation.docx
@@ -1364,8 +1364,57 @@
         </w:rPr>
         <w:t xml:space="preserve"> interface added (Improved Visitor Design Pattern)</w:t>
       </w:r>
+    </w:p>
+    <w:p>
+      <w:pPr>
+        <w:pStyle w:val="a3"/>
+        <w:numPr>
+          <w:ilvl w:val="0"/>
+          <w:numId w:val="1"/>
+        </w:numPr>
+      </w:pPr>
+      <w:r>
+        <w:rPr>
+          <w:lang w:val="en-US"/>
+        </w:rPr>
+        <w:t xml:space="preserve">Rename </w:t>
+      </w:r>
+      <w:proofErr w:type="spellStart"/>
+      <w:r>
+        <w:rPr>
+          <w:lang w:val="en-US"/>
+        </w:rPr>
+        <w:t>CheckBoardStatus</w:t>
+      </w:r>
+      <w:proofErr w:type="spellEnd"/>
+      <w:r>
+        <w:rPr>
+          <w:lang w:val="en-US"/>
+        </w:rPr>
+        <w:t xml:space="preserve">() method to </w:t>
+      </w:r>
+      <w:proofErr w:type="spellStart"/>
+      <w:r>
+        <w:rPr>
+          <w:lang w:val="en-US"/>
+        </w:rPr>
+        <w:t>IsGameOver</w:t>
+      </w:r>
+      <w:proofErr w:type="spellEnd"/>
+      <w:r>
+        <w:rPr>
+          <w:lang w:val="en-US"/>
+        </w:rPr>
+        <w:t>() – it actually determines</w:t>
+      </w:r>
       <w:bookmarkStart w:id="0" w:name="_GoBack"/>
       <w:bookmarkEnd w:id="0"/>
+      <w:r>
+        <w:rPr>
+          <w:lang w:val="en-US"/>
+        </w:rPr>
+        <w:t xml:space="preserve"> this</w:t>
+      </w:r>
     </w:p>
     <w:sectPr>
       <w:pgSz w:w="11906" w:h="16838"/>

</xml_diff>

<commit_message>
Separate Showing top players logic in Renderer.cs
</commit_message>
<xml_diff>
--- a/WordDocumentation.docx
+++ b/WordDocumentation.docx
@@ -15,8 +15,101 @@
           <w:numId w:val="1"/>
         </w:numPr>
       </w:pPr>
-      <w:r>
-        <w:t>Jagged array replaced by matrix, and made all code working with it.</w:t>
+      <w:proofErr w:type="spellStart"/>
+      <w:r>
+        <w:t>Jagged</w:t>
+      </w:r>
+      <w:proofErr w:type="spellEnd"/>
+      <w:r>
+        <w:t xml:space="preserve"> </w:t>
+      </w:r>
+      <w:proofErr w:type="spellStart"/>
+      <w:r>
+        <w:t>array</w:t>
+      </w:r>
+      <w:proofErr w:type="spellEnd"/>
+      <w:r>
+        <w:t xml:space="preserve"> </w:t>
+      </w:r>
+      <w:proofErr w:type="spellStart"/>
+      <w:r>
+        <w:t>replaced</w:t>
+      </w:r>
+      <w:proofErr w:type="spellEnd"/>
+      <w:r>
+        <w:t xml:space="preserve"> </w:t>
+      </w:r>
+      <w:proofErr w:type="spellStart"/>
+      <w:r>
+        <w:t>by</w:t>
+      </w:r>
+      <w:proofErr w:type="spellEnd"/>
+      <w:r>
+        <w:t xml:space="preserve"> </w:t>
+      </w:r>
+      <w:proofErr w:type="spellStart"/>
+      <w:r>
+        <w:t>matrix</w:t>
+      </w:r>
+      <w:proofErr w:type="spellEnd"/>
+      <w:r>
+        <w:t xml:space="preserve">, </w:t>
+      </w:r>
+      <w:proofErr w:type="spellStart"/>
+      <w:r>
+        <w:t>and</w:t>
+      </w:r>
+      <w:proofErr w:type="spellEnd"/>
+      <w:r>
+        <w:t xml:space="preserve"> </w:t>
+      </w:r>
+      <w:proofErr w:type="spellStart"/>
+      <w:r>
+        <w:t>made</w:t>
+      </w:r>
+      <w:proofErr w:type="spellEnd"/>
+      <w:r>
+        <w:t xml:space="preserve"> </w:t>
+      </w:r>
+      <w:proofErr w:type="spellStart"/>
+      <w:r>
+        <w:t>all</w:t>
+      </w:r>
+      <w:proofErr w:type="spellEnd"/>
+      <w:r>
+        <w:t xml:space="preserve"> </w:t>
+      </w:r>
+      <w:proofErr w:type="spellStart"/>
+      <w:r>
+        <w:t>code</w:t>
+      </w:r>
+      <w:proofErr w:type="spellEnd"/>
+      <w:r>
+        <w:t xml:space="preserve"> </w:t>
+      </w:r>
+      <w:proofErr w:type="spellStart"/>
+      <w:r>
+        <w:t>working</w:t>
+      </w:r>
+      <w:proofErr w:type="spellEnd"/>
+      <w:r>
+        <w:t xml:space="preserve"> </w:t>
+      </w:r>
+      <w:proofErr w:type="spellStart"/>
+      <w:r>
+        <w:t>with</w:t>
+      </w:r>
+      <w:proofErr w:type="spellEnd"/>
+      <w:r>
+        <w:t xml:space="preserve"> </w:t>
+      </w:r>
+      <w:proofErr w:type="spellStart"/>
+      <w:r>
+        <w:t>it</w:t>
+      </w:r>
+      <w:proofErr w:type="spellEnd"/>
+      <w:r>
+        <w:t>.</w:t>
       </w:r>
     </w:p>
     <w:p>
@@ -61,82 +154,198 @@
         <w:rPr>
           <w:lang w:val="en-US"/>
         </w:rPr>
-        <w:t>Validation and exception handling added in Player.cs</w:t>
-      </w:r>
-    </w:p>
-    <w:p>
-      <w:pPr>
-        <w:pStyle w:val="a3"/>
-        <w:numPr>
-          <w:ilvl w:val="0"/>
-          <w:numId w:val="1"/>
-        </w:numPr>
-      </w:pPr>
-      <w:r>
-        <w:rPr>
-          <w:lang w:val="en-US"/>
-        </w:rPr>
-        <w:t>Use setters in the constructor in Player.cs due to validation</w:t>
-      </w:r>
-    </w:p>
-    <w:p>
-      <w:pPr>
-        <w:pStyle w:val="a3"/>
-        <w:numPr>
-          <w:ilvl w:val="0"/>
-          <w:numId w:val="1"/>
-        </w:numPr>
-      </w:pPr>
-      <w:r>
-        <w:rPr>
-          <w:lang w:val="en-US"/>
-        </w:rPr>
-        <w:t>Validation and exception handling added in Field.cs</w:t>
-      </w:r>
-    </w:p>
-    <w:p>
-      <w:pPr>
-        <w:pStyle w:val="a3"/>
-        <w:numPr>
-          <w:ilvl w:val="0"/>
-          <w:numId w:val="1"/>
-        </w:numPr>
-      </w:pPr>
-      <w:r>
-        <w:rPr>
-          <w:lang w:val="en-US"/>
-        </w:rPr>
-        <w:t>Loop in the constructor of Board.cs extracted in separate method PrepareMatrix(). Made code more testable.</w:t>
-      </w:r>
-    </w:p>
-    <w:p>
-      <w:pPr>
-        <w:pStyle w:val="a3"/>
-        <w:numPr>
-          <w:ilvl w:val="0"/>
-          <w:numId w:val="1"/>
-        </w:numPr>
-      </w:pPr>
-      <w:r>
-        <w:rPr>
-          <w:lang w:val="en-US"/>
-        </w:rPr>
-        <w:t>Override Equals() for Field.cs, due to some unit testing</w:t>
-      </w:r>
-    </w:p>
-    <w:p>
-      <w:pPr>
-        <w:pStyle w:val="a3"/>
-        <w:numPr>
-          <w:ilvl w:val="0"/>
-          <w:numId w:val="1"/>
-        </w:numPr>
-      </w:pPr>
-      <w:r>
-        <w:rPr>
-          <w:lang w:val="en-US"/>
-        </w:rPr>
-        <w:t xml:space="preserve">Override GetHashCode() for Field.cs, </w:t>
+        <w:t xml:space="preserve">Validation and exception handling added in </w:t>
+      </w:r>
+      <w:proofErr w:type="spellStart"/>
+      <w:r>
+        <w:rPr>
+          <w:lang w:val="en-US"/>
+        </w:rPr>
+        <w:t>Player.cs</w:t>
+      </w:r>
+      <w:proofErr w:type="spellEnd"/>
+    </w:p>
+    <w:p>
+      <w:pPr>
+        <w:pStyle w:val="a3"/>
+        <w:numPr>
+          <w:ilvl w:val="0"/>
+          <w:numId w:val="1"/>
+        </w:numPr>
+      </w:pPr>
+      <w:r>
+        <w:rPr>
+          <w:lang w:val="en-US"/>
+        </w:rPr>
+        <w:t xml:space="preserve">Use setters in the constructor in </w:t>
+      </w:r>
+      <w:proofErr w:type="spellStart"/>
+      <w:r>
+        <w:rPr>
+          <w:lang w:val="en-US"/>
+        </w:rPr>
+        <w:t>Player.cs</w:t>
+      </w:r>
+      <w:proofErr w:type="spellEnd"/>
+      <w:r>
+        <w:rPr>
+          <w:lang w:val="en-US"/>
+        </w:rPr>
+        <w:t xml:space="preserve"> due to validation</w:t>
+      </w:r>
+    </w:p>
+    <w:p>
+      <w:pPr>
+        <w:pStyle w:val="a3"/>
+        <w:numPr>
+          <w:ilvl w:val="0"/>
+          <w:numId w:val="1"/>
+        </w:numPr>
+      </w:pPr>
+      <w:r>
+        <w:rPr>
+          <w:lang w:val="en-US"/>
+        </w:rPr>
+        <w:t xml:space="preserve">Validation and exception handling added in </w:t>
+      </w:r>
+      <w:proofErr w:type="spellStart"/>
+      <w:r>
+        <w:rPr>
+          <w:lang w:val="en-US"/>
+        </w:rPr>
+        <w:t>Field.cs</w:t>
+      </w:r>
+      <w:proofErr w:type="spellEnd"/>
+    </w:p>
+    <w:p>
+      <w:pPr>
+        <w:pStyle w:val="a3"/>
+        <w:numPr>
+          <w:ilvl w:val="0"/>
+          <w:numId w:val="1"/>
+        </w:numPr>
+      </w:pPr>
+      <w:r>
+        <w:rPr>
+          <w:lang w:val="en-US"/>
+        </w:rPr>
+        <w:t xml:space="preserve">Loop in the constructor of </w:t>
+      </w:r>
+      <w:proofErr w:type="spellStart"/>
+      <w:r>
+        <w:rPr>
+          <w:lang w:val="en-US"/>
+        </w:rPr>
+        <w:t>Board.cs</w:t>
+      </w:r>
+      <w:proofErr w:type="spellEnd"/>
+      <w:r>
+        <w:rPr>
+          <w:lang w:val="en-US"/>
+        </w:rPr>
+        <w:t xml:space="preserve"> extracted in separate method </w:t>
+      </w:r>
+      <w:proofErr w:type="spellStart"/>
+      <w:proofErr w:type="gramStart"/>
+      <w:r>
+        <w:rPr>
+          <w:lang w:val="en-US"/>
+        </w:rPr>
+        <w:t>PrepareMatrix</w:t>
+      </w:r>
+      <w:proofErr w:type="spellEnd"/>
+      <w:r>
+        <w:rPr>
+          <w:lang w:val="en-US"/>
+        </w:rPr>
+        <w:t>(</w:t>
+      </w:r>
+      <w:proofErr w:type="gramEnd"/>
+      <w:r>
+        <w:rPr>
+          <w:lang w:val="en-US"/>
+        </w:rPr>
+        <w:t>). Made code more testable.</w:t>
+      </w:r>
+    </w:p>
+    <w:p>
+      <w:pPr>
+        <w:pStyle w:val="a3"/>
+        <w:numPr>
+          <w:ilvl w:val="0"/>
+          <w:numId w:val="1"/>
+        </w:numPr>
+      </w:pPr>
+      <w:r>
+        <w:rPr>
+          <w:lang w:val="en-US"/>
+        </w:rPr>
+        <w:t xml:space="preserve">Override Equals() for </w:t>
+      </w:r>
+      <w:proofErr w:type="spellStart"/>
+      <w:r>
+        <w:rPr>
+          <w:lang w:val="en-US"/>
+        </w:rPr>
+        <w:t>Field.cs</w:t>
+      </w:r>
+      <w:proofErr w:type="spellEnd"/>
+      <w:r>
+        <w:rPr>
+          <w:lang w:val="en-US"/>
+        </w:rPr>
+        <w:t>, due to some unit testing</w:t>
+      </w:r>
+    </w:p>
+    <w:p>
+      <w:pPr>
+        <w:pStyle w:val="a3"/>
+        <w:numPr>
+          <w:ilvl w:val="0"/>
+          <w:numId w:val="1"/>
+        </w:numPr>
+      </w:pPr>
+      <w:r>
+        <w:rPr>
+          <w:lang w:val="en-US"/>
+        </w:rPr>
+        <w:t xml:space="preserve">Override </w:t>
+      </w:r>
+      <w:proofErr w:type="spellStart"/>
+      <w:proofErr w:type="gramStart"/>
+      <w:r>
+        <w:rPr>
+          <w:lang w:val="en-US"/>
+        </w:rPr>
+        <w:t>GetHashCode</w:t>
+      </w:r>
+      <w:proofErr w:type="spellEnd"/>
+      <w:r>
+        <w:rPr>
+          <w:lang w:val="en-US"/>
+        </w:rPr>
+        <w:t>(</w:t>
+      </w:r>
+      <w:proofErr w:type="gramEnd"/>
+      <w:r>
+        <w:rPr>
+          <w:lang w:val="en-US"/>
+        </w:rPr>
+        <w:t xml:space="preserve">) for </w:t>
+      </w:r>
+      <w:proofErr w:type="spellStart"/>
+      <w:r>
+        <w:rPr>
+          <w:lang w:val="en-US"/>
+        </w:rPr>
+        <w:t>Field.cs</w:t>
+      </w:r>
+      <w:proofErr w:type="spellEnd"/>
+      <w:r>
+        <w:rPr>
+          <w:lang w:val="en-US"/>
+        </w:rPr>
+        <w:t xml:space="preserve">, </w:t>
       </w:r>
       <w:r>
         <w:rPr>
@@ -177,7 +386,21 @@
         <w:rPr>
           <w:lang w:val="en-US"/>
         </w:rPr>
-        <w:t>Tests for PrepateMatrix() added</w:t>
+        <w:t xml:space="preserve">Tests for </w:t>
+      </w:r>
+      <w:proofErr w:type="spellStart"/>
+      <w:r>
+        <w:rPr>
+          <w:lang w:val="en-US"/>
+        </w:rPr>
+        <w:t>PrepateMatrix</w:t>
+      </w:r>
+      <w:proofErr w:type="spellEnd"/>
+      <w:r>
+        <w:rPr>
+          <w:lang w:val="en-US"/>
+        </w:rPr>
+        <w:t>() added</w:t>
       </w:r>
     </w:p>
     <w:p>
@@ -203,147 +426,299 @@
           <w:numId w:val="1"/>
         </w:numPr>
       </w:pPr>
-      <w:r>
-        <w:rPr>
-          <w:lang w:val="en-US"/>
-        </w:rPr>
-        <w:t>IPlayer interface improved (string Name{get;} and int Score{get;} added)</w:t>
-      </w:r>
-    </w:p>
-    <w:p>
-      <w:pPr>
-        <w:pStyle w:val="a3"/>
-        <w:numPr>
-          <w:ilvl w:val="0"/>
-          <w:numId w:val="1"/>
-        </w:numPr>
-      </w:pPr>
-      <w:r>
-        <w:rPr>
-          <w:lang w:val="en-US"/>
-        </w:rPr>
-        <w:t>Made all fields in Game.cs non-static</w:t>
-      </w:r>
-    </w:p>
-    <w:p>
-      <w:pPr>
-        <w:pStyle w:val="a3"/>
-        <w:numPr>
-          <w:ilvl w:val="0"/>
-          <w:numId w:val="1"/>
-        </w:numPr>
-      </w:pPr>
-      <w:r>
-        <w:rPr>
-          <w:lang w:val="en-US"/>
-        </w:rPr>
-        <w:t>Made code in Game.cs work with non-static methods (including keyword this)</w:t>
-      </w:r>
-    </w:p>
-    <w:p>
-      <w:pPr>
-        <w:pStyle w:val="a3"/>
-        <w:numPr>
-          <w:ilvl w:val="0"/>
-          <w:numId w:val="1"/>
-        </w:numPr>
-      </w:pPr>
-      <w:r>
-        <w:rPr>
-          <w:lang w:val="en-US"/>
-        </w:rPr>
-        <w:t>Create constructor for Game.cs</w:t>
-      </w:r>
-    </w:p>
-    <w:p>
-      <w:pPr>
-        <w:pStyle w:val="a3"/>
-        <w:numPr>
-          <w:ilvl w:val="0"/>
-          <w:numId w:val="1"/>
-        </w:numPr>
-      </w:pPr>
-      <w:r>
-        <w:rPr>
-          <w:lang w:val="en-US"/>
-        </w:rPr>
-        <w:t>Remove InitializeGameBoard method (not needed anymore)</w:t>
-      </w:r>
-    </w:p>
-    <w:p>
-      <w:pPr>
-        <w:pStyle w:val="a3"/>
-        <w:numPr>
-          <w:ilvl w:val="0"/>
-          <w:numId w:val="1"/>
-        </w:numPr>
-      </w:pPr>
-      <w:r>
-        <w:rPr>
-          <w:lang w:val="en-US"/>
-        </w:rPr>
-        <w:t>Remove InitializeTopPlayers method (not needed anymore)</w:t>
-      </w:r>
-    </w:p>
-    <w:p>
-      <w:pPr>
-        <w:pStyle w:val="a3"/>
-        <w:numPr>
-          <w:ilvl w:val="0"/>
-          <w:numId w:val="1"/>
-        </w:numPr>
-      </w:pPr>
-      <w:r>
-        <w:rPr>
-          <w:lang w:val="en-US"/>
-        </w:rPr>
-        <w:t>Create GameStarted abstract class – it only runs the game</w:t>
-      </w:r>
-    </w:p>
-    <w:p>
-      <w:pPr>
-        <w:pStyle w:val="a3"/>
-        <w:numPr>
-          <w:ilvl w:val="0"/>
-          <w:numId w:val="1"/>
-        </w:numPr>
-      </w:pPr>
-      <w:r>
-        <w:rPr>
-          <w:lang w:val="en-US"/>
-        </w:rPr>
-        <w:t>Replace Main method from Game.cs in GameStarter.cs</w:t>
-      </w:r>
-    </w:p>
-    <w:p>
-      <w:pPr>
-        <w:pStyle w:val="a3"/>
-        <w:numPr>
-          <w:ilvl w:val="0"/>
-          <w:numId w:val="1"/>
-        </w:numPr>
-      </w:pPr>
-      <w:r>
-        <w:rPr>
-          <w:lang w:val="en-US"/>
-        </w:rPr>
-        <w:t>Made Menu() method public, to be called from GameStarter.cs</w:t>
-      </w:r>
-    </w:p>
-    <w:p>
-      <w:pPr>
-        <w:pStyle w:val="a3"/>
-        <w:numPr>
-          <w:ilvl w:val="0"/>
-          <w:numId w:val="1"/>
-        </w:numPr>
-      </w:pPr>
-      <w:r>
-        <w:rPr>
-          <w:lang w:val="en-US"/>
-        </w:rPr>
-        <w:t>Fields in Board.cs are no longer readonly</w:t>
-      </w:r>
+      <w:proofErr w:type="spellStart"/>
+      <w:r>
+        <w:rPr>
+          <w:lang w:val="en-US"/>
+        </w:rPr>
+        <w:t>IPlayer</w:t>
+      </w:r>
+      <w:proofErr w:type="spellEnd"/>
+      <w:r>
+        <w:rPr>
+          <w:lang w:val="en-US"/>
+        </w:rPr>
+        <w:t xml:space="preserve"> interface improved (string Name{get;} and </w:t>
+      </w:r>
+      <w:proofErr w:type="spellStart"/>
+      <w:r>
+        <w:rPr>
+          <w:lang w:val="en-US"/>
+        </w:rPr>
+        <w:t>int</w:t>
+      </w:r>
+      <w:proofErr w:type="spellEnd"/>
+      <w:r>
+        <w:rPr>
+          <w:lang w:val="en-US"/>
+        </w:rPr>
+        <w:t xml:space="preserve"> Score{get;} added)</w:t>
+      </w:r>
+    </w:p>
+    <w:p>
+      <w:pPr>
+        <w:pStyle w:val="a3"/>
+        <w:numPr>
+          <w:ilvl w:val="0"/>
+          <w:numId w:val="1"/>
+        </w:numPr>
+      </w:pPr>
+      <w:r>
+        <w:rPr>
+          <w:lang w:val="en-US"/>
+        </w:rPr>
+        <w:t xml:space="preserve">Made all fields in </w:t>
+      </w:r>
+      <w:proofErr w:type="spellStart"/>
+      <w:r>
+        <w:rPr>
+          <w:lang w:val="en-US"/>
+        </w:rPr>
+        <w:t>Game.cs</w:t>
+      </w:r>
+      <w:proofErr w:type="spellEnd"/>
+      <w:r>
+        <w:rPr>
+          <w:lang w:val="en-US"/>
+        </w:rPr>
+        <w:t xml:space="preserve"> non-static</w:t>
+      </w:r>
+    </w:p>
+    <w:p>
+      <w:pPr>
+        <w:pStyle w:val="a3"/>
+        <w:numPr>
+          <w:ilvl w:val="0"/>
+          <w:numId w:val="1"/>
+        </w:numPr>
+      </w:pPr>
+      <w:r>
+        <w:rPr>
+          <w:lang w:val="en-US"/>
+        </w:rPr>
+        <w:t xml:space="preserve">Made code in </w:t>
+      </w:r>
+      <w:proofErr w:type="spellStart"/>
+      <w:r>
+        <w:rPr>
+          <w:lang w:val="en-US"/>
+        </w:rPr>
+        <w:t>Game.cs</w:t>
+      </w:r>
+      <w:proofErr w:type="spellEnd"/>
+      <w:r>
+        <w:rPr>
+          <w:lang w:val="en-US"/>
+        </w:rPr>
+        <w:t xml:space="preserve"> work with non-static methods (including keyword this)</w:t>
+      </w:r>
+    </w:p>
+    <w:p>
+      <w:pPr>
+        <w:pStyle w:val="a3"/>
+        <w:numPr>
+          <w:ilvl w:val="0"/>
+          <w:numId w:val="1"/>
+        </w:numPr>
+      </w:pPr>
+      <w:r>
+        <w:rPr>
+          <w:lang w:val="en-US"/>
+        </w:rPr>
+        <w:t xml:space="preserve">Create constructor for </w:t>
+      </w:r>
+      <w:proofErr w:type="spellStart"/>
+      <w:r>
+        <w:rPr>
+          <w:lang w:val="en-US"/>
+        </w:rPr>
+        <w:t>Game.cs</w:t>
+      </w:r>
+      <w:proofErr w:type="spellEnd"/>
+    </w:p>
+    <w:p>
+      <w:pPr>
+        <w:pStyle w:val="a3"/>
+        <w:numPr>
+          <w:ilvl w:val="0"/>
+          <w:numId w:val="1"/>
+        </w:numPr>
+      </w:pPr>
+      <w:r>
+        <w:rPr>
+          <w:lang w:val="en-US"/>
+        </w:rPr>
+        <w:t xml:space="preserve">Remove </w:t>
+      </w:r>
+      <w:proofErr w:type="spellStart"/>
+      <w:r>
+        <w:rPr>
+          <w:lang w:val="en-US"/>
+        </w:rPr>
+        <w:t>InitializeGameBoard</w:t>
+      </w:r>
+      <w:proofErr w:type="spellEnd"/>
+      <w:r>
+        <w:rPr>
+          <w:lang w:val="en-US"/>
+        </w:rPr>
+        <w:t xml:space="preserve"> method (not needed anymore)</w:t>
+      </w:r>
+    </w:p>
+    <w:p>
+      <w:pPr>
+        <w:pStyle w:val="a3"/>
+        <w:numPr>
+          <w:ilvl w:val="0"/>
+          <w:numId w:val="1"/>
+        </w:numPr>
+      </w:pPr>
+      <w:r>
+        <w:rPr>
+          <w:lang w:val="en-US"/>
+        </w:rPr>
+        <w:t xml:space="preserve">Remove </w:t>
+      </w:r>
+      <w:proofErr w:type="spellStart"/>
+      <w:r>
+        <w:rPr>
+          <w:lang w:val="en-US"/>
+        </w:rPr>
+        <w:t>InitializeTopPlayers</w:t>
+      </w:r>
+      <w:proofErr w:type="spellEnd"/>
+      <w:r>
+        <w:rPr>
+          <w:lang w:val="en-US"/>
+        </w:rPr>
+        <w:t xml:space="preserve"> method (not needed anymore)</w:t>
+      </w:r>
+    </w:p>
+    <w:p>
+      <w:pPr>
+        <w:pStyle w:val="a3"/>
+        <w:numPr>
+          <w:ilvl w:val="0"/>
+          <w:numId w:val="1"/>
+        </w:numPr>
+      </w:pPr>
+      <w:r>
+        <w:rPr>
+          <w:lang w:val="en-US"/>
+        </w:rPr>
+        <w:t xml:space="preserve">Create </w:t>
+      </w:r>
+      <w:proofErr w:type="spellStart"/>
+      <w:r>
+        <w:rPr>
+          <w:lang w:val="en-US"/>
+        </w:rPr>
+        <w:t>GameStarted</w:t>
+      </w:r>
+      <w:proofErr w:type="spellEnd"/>
+      <w:r>
+        <w:rPr>
+          <w:lang w:val="en-US"/>
+        </w:rPr>
+        <w:t xml:space="preserve"> abstract class – it only runs the game</w:t>
+      </w:r>
+    </w:p>
+    <w:p>
+      <w:pPr>
+        <w:pStyle w:val="a3"/>
+        <w:numPr>
+          <w:ilvl w:val="0"/>
+          <w:numId w:val="1"/>
+        </w:numPr>
+      </w:pPr>
+      <w:r>
+        <w:rPr>
+          <w:lang w:val="en-US"/>
+        </w:rPr>
+        <w:t xml:space="preserve">Replace Main method from </w:t>
+      </w:r>
+      <w:proofErr w:type="spellStart"/>
+      <w:r>
+        <w:rPr>
+          <w:lang w:val="en-US"/>
+        </w:rPr>
+        <w:t>Game.cs</w:t>
+      </w:r>
+      <w:proofErr w:type="spellEnd"/>
+      <w:r>
+        <w:rPr>
+          <w:lang w:val="en-US"/>
+        </w:rPr>
+        <w:t xml:space="preserve"> in </w:t>
+      </w:r>
+      <w:proofErr w:type="spellStart"/>
+      <w:r>
+        <w:rPr>
+          <w:lang w:val="en-US"/>
+        </w:rPr>
+        <w:t>GameStarter.cs</w:t>
+      </w:r>
+      <w:proofErr w:type="spellEnd"/>
+    </w:p>
+    <w:p>
+      <w:pPr>
+        <w:pStyle w:val="a3"/>
+        <w:numPr>
+          <w:ilvl w:val="0"/>
+          <w:numId w:val="1"/>
+        </w:numPr>
+      </w:pPr>
+      <w:r>
+        <w:rPr>
+          <w:lang w:val="en-US"/>
+        </w:rPr>
+        <w:t xml:space="preserve">Made Menu() method public, to be called from </w:t>
+      </w:r>
+      <w:proofErr w:type="spellStart"/>
+      <w:r>
+        <w:rPr>
+          <w:lang w:val="en-US"/>
+        </w:rPr>
+        <w:t>GameStarter.cs</w:t>
+      </w:r>
+      <w:proofErr w:type="spellEnd"/>
+    </w:p>
+    <w:p>
+      <w:pPr>
+        <w:pStyle w:val="a3"/>
+        <w:numPr>
+          <w:ilvl w:val="0"/>
+          <w:numId w:val="1"/>
+        </w:numPr>
+      </w:pPr>
+      <w:r>
+        <w:rPr>
+          <w:lang w:val="en-US"/>
+        </w:rPr>
+        <w:t xml:space="preserve">Fields in </w:t>
+      </w:r>
+      <w:proofErr w:type="spellStart"/>
+      <w:r>
+        <w:rPr>
+          <w:lang w:val="en-US"/>
+        </w:rPr>
+        <w:t>Board.cs</w:t>
+      </w:r>
+      <w:proofErr w:type="spellEnd"/>
+      <w:r>
+        <w:rPr>
+          <w:lang w:val="en-US"/>
+        </w:rPr>
+        <w:t xml:space="preserve"> are no longer </w:t>
+      </w:r>
+      <w:proofErr w:type="spellStart"/>
+      <w:r>
+        <w:rPr>
+          <w:lang w:val="en-US"/>
+        </w:rPr>
+        <w:t>readonly</w:t>
+      </w:r>
+      <w:proofErr w:type="spellEnd"/>
     </w:p>
     <w:p>
       <w:pPr>
@@ -363,7 +738,35 @@
         <w:rPr>
           <w:lang w:val="en-US"/>
         </w:rPr>
-        <w:t xml:space="preserve"> MinesCount created in Board.cs.Exception handled.</w:t>
+        <w:t xml:space="preserve"> </w:t>
+      </w:r>
+      <w:proofErr w:type="spellStart"/>
+      <w:r>
+        <w:rPr>
+          <w:lang w:val="en-US"/>
+        </w:rPr>
+        <w:t>MinesCount</w:t>
+      </w:r>
+      <w:proofErr w:type="spellEnd"/>
+      <w:r>
+        <w:rPr>
+          <w:lang w:val="en-US"/>
+        </w:rPr>
+        <w:t xml:space="preserve"> created in </w:t>
+      </w:r>
+      <w:proofErr w:type="spellStart"/>
+      <w:r>
+        <w:rPr>
+          <w:lang w:val="en-US"/>
+        </w:rPr>
+        <w:t>Board.cs.Exception</w:t>
+      </w:r>
+      <w:proofErr w:type="spellEnd"/>
+      <w:r>
+        <w:rPr>
+          <w:lang w:val="en-US"/>
+        </w:rPr>
+        <w:t xml:space="preserve"> handled.</w:t>
       </w:r>
     </w:p>
     <w:p>
@@ -400,44 +803,82 @@
         <w:rPr>
           <w:lang w:val="en-US"/>
         </w:rPr>
-        <w:t>Indexer created in Board.cs</w:t>
-      </w:r>
-    </w:p>
-    <w:p>
-      <w:pPr>
-        <w:pStyle w:val="a3"/>
-        <w:numPr>
-          <w:ilvl w:val="0"/>
-          <w:numId w:val="1"/>
-        </w:numPr>
-      </w:pPr>
-      <w:r>
-        <w:rPr>
-          <w:lang w:val="en-US"/>
-        </w:rPr>
-        <w:t>IVisitor interface added (Started to implement Visitor Design Pattern)</w:t>
-      </w:r>
-    </w:p>
-    <w:p>
-      <w:pPr>
-        <w:pStyle w:val="a3"/>
-        <w:numPr>
-          <w:ilvl w:val="0"/>
-          <w:numId w:val="1"/>
-        </w:numPr>
-      </w:pPr>
-      <w:r>
-        <w:rPr>
-          <w:lang w:val="en-US"/>
-        </w:rPr>
-        <w:t>Implement MineSetterVisitor class</w:t>
-      </w:r>
-      <w:r>
-        <w:rPr>
-          <w:lang w:val="en-US"/>
-        </w:rPr>
-        <w:t xml:space="preserve"> which implements IVisitor</w:t>
-      </w:r>
+        <w:t xml:space="preserve">Indexer created in </w:t>
+      </w:r>
+      <w:proofErr w:type="spellStart"/>
+      <w:r>
+        <w:rPr>
+          <w:lang w:val="en-US"/>
+        </w:rPr>
+        <w:t>Board.cs</w:t>
+      </w:r>
+      <w:proofErr w:type="spellEnd"/>
+    </w:p>
+    <w:p>
+      <w:pPr>
+        <w:pStyle w:val="a3"/>
+        <w:numPr>
+          <w:ilvl w:val="0"/>
+          <w:numId w:val="1"/>
+        </w:numPr>
+      </w:pPr>
+      <w:proofErr w:type="spellStart"/>
+      <w:r>
+        <w:rPr>
+          <w:lang w:val="en-US"/>
+        </w:rPr>
+        <w:t>IVisitor</w:t>
+      </w:r>
+      <w:proofErr w:type="spellEnd"/>
+      <w:r>
+        <w:rPr>
+          <w:lang w:val="en-US"/>
+        </w:rPr>
+        <w:t xml:space="preserve"> interface added (Started to implement Visitor Design Pattern)</w:t>
+      </w:r>
+    </w:p>
+    <w:p>
+      <w:pPr>
+        <w:pStyle w:val="a3"/>
+        <w:numPr>
+          <w:ilvl w:val="0"/>
+          <w:numId w:val="1"/>
+        </w:numPr>
+      </w:pPr>
+      <w:r>
+        <w:rPr>
+          <w:lang w:val="en-US"/>
+        </w:rPr>
+        <w:t xml:space="preserve">Implement </w:t>
+      </w:r>
+      <w:proofErr w:type="spellStart"/>
+      <w:r>
+        <w:rPr>
+          <w:lang w:val="en-US"/>
+        </w:rPr>
+        <w:t>MineSetterVisitor</w:t>
+      </w:r>
+      <w:proofErr w:type="spellEnd"/>
+      <w:r>
+        <w:rPr>
+          <w:lang w:val="en-US"/>
+        </w:rPr>
+        <w:t xml:space="preserve"> class</w:t>
+      </w:r>
+      <w:r>
+        <w:rPr>
+          <w:lang w:val="en-US"/>
+        </w:rPr>
+        <w:t xml:space="preserve"> which implements </w:t>
+      </w:r>
+      <w:proofErr w:type="spellStart"/>
+      <w:r>
+        <w:rPr>
+          <w:lang w:val="en-US"/>
+        </w:rPr>
+        <w:t>IVisitor</w:t>
+      </w:r>
+      <w:proofErr w:type="spellEnd"/>
     </w:p>
     <w:p>
       <w:pPr>
@@ -457,22 +898,66 @@
         <w:rPr>
           <w:lang w:val="en-US"/>
         </w:rPr>
-        <w:t xml:space="preserve"> Accept method in Board.cs</w:t>
-      </w:r>
-    </w:p>
-    <w:p>
-      <w:pPr>
-        <w:pStyle w:val="a3"/>
-        <w:numPr>
-          <w:ilvl w:val="0"/>
-          <w:numId w:val="1"/>
-        </w:numPr>
-      </w:pPr>
-      <w:r>
-        <w:rPr>
-          <w:lang w:val="en-US"/>
-        </w:rPr>
-        <w:t xml:space="preserve">Delete SetMines() method from Board.cs. </w:t>
+        <w:t xml:space="preserve"> Accept method in </w:t>
+      </w:r>
+      <w:proofErr w:type="spellStart"/>
+      <w:r>
+        <w:rPr>
+          <w:lang w:val="en-US"/>
+        </w:rPr>
+        <w:t>Board.cs</w:t>
+      </w:r>
+      <w:proofErr w:type="spellEnd"/>
+    </w:p>
+    <w:p>
+      <w:pPr>
+        <w:pStyle w:val="a3"/>
+        <w:numPr>
+          <w:ilvl w:val="0"/>
+          <w:numId w:val="1"/>
+        </w:numPr>
+      </w:pPr>
+      <w:r>
+        <w:rPr>
+          <w:lang w:val="en-US"/>
+        </w:rPr>
+        <w:t xml:space="preserve">Delete </w:t>
+      </w:r>
+      <w:proofErr w:type="spellStart"/>
+      <w:proofErr w:type="gramStart"/>
+      <w:r>
+        <w:rPr>
+          <w:lang w:val="en-US"/>
+        </w:rPr>
+        <w:t>SetMines</w:t>
+      </w:r>
+      <w:proofErr w:type="spellEnd"/>
+      <w:r>
+        <w:rPr>
+          <w:lang w:val="en-US"/>
+        </w:rPr>
+        <w:t>(</w:t>
+      </w:r>
+      <w:proofErr w:type="gramEnd"/>
+      <w:r>
+        <w:rPr>
+          <w:lang w:val="en-US"/>
+        </w:rPr>
+        <w:t xml:space="preserve">) method from </w:t>
+      </w:r>
+      <w:proofErr w:type="spellStart"/>
+      <w:r>
+        <w:rPr>
+          <w:lang w:val="en-US"/>
+        </w:rPr>
+        <w:t>Board.cs</w:t>
+      </w:r>
+      <w:proofErr w:type="spellEnd"/>
+      <w:r>
+        <w:rPr>
+          <w:lang w:val="en-US"/>
+        </w:rPr>
+        <w:t xml:space="preserve">. </w:t>
       </w:r>
     </w:p>
     <w:p>
@@ -528,128 +1013,304 @@
         <w:rPr>
           <w:lang w:val="en-US"/>
         </w:rPr>
-        <w:t>In Board.cs fields renamed to fieldsMatrix (to be more descriptive)</w:t>
-      </w:r>
-    </w:p>
-    <w:p>
-      <w:pPr>
-        <w:pStyle w:val="a3"/>
-        <w:numPr>
-          <w:ilvl w:val="0"/>
-          <w:numId w:val="1"/>
-        </w:numPr>
-      </w:pPr>
-      <w:r>
-        <w:rPr>
-          <w:lang w:val="en-US"/>
-        </w:rPr>
-        <w:t>Add IBoard interface (Board implements it)</w:t>
-      </w:r>
-    </w:p>
-    <w:p>
-      <w:pPr>
-        <w:pStyle w:val="a3"/>
-        <w:numPr>
-          <w:ilvl w:val="0"/>
-          <w:numId w:val="1"/>
-        </w:numPr>
-      </w:pPr>
-      <w:r>
-        <w:rPr>
-          <w:lang w:val="en-US"/>
-        </w:rPr>
-        <w:t>IBoardManager interface created</w:t>
-      </w:r>
-    </w:p>
-    <w:p>
-      <w:pPr>
-        <w:pStyle w:val="a3"/>
-        <w:numPr>
-          <w:ilvl w:val="0"/>
-          <w:numId w:val="1"/>
-        </w:numPr>
-      </w:pPr>
-      <w:r>
-        <w:rPr>
-          <w:lang w:val="en-US"/>
-        </w:rPr>
-        <w:t>IBoardScanner interface created (there is repeating logic, so it will be extracted in separate class implementing this interface)</w:t>
-      </w:r>
-    </w:p>
-    <w:p>
-      <w:pPr>
-        <w:pStyle w:val="a3"/>
-        <w:numPr>
-          <w:ilvl w:val="0"/>
-          <w:numId w:val="1"/>
-        </w:numPr>
-      </w:pPr>
-      <w:r>
-        <w:rPr>
-          <w:lang w:val="en-US"/>
-        </w:rPr>
-        <w:t>BoardScanner.cs created.</w:t>
-      </w:r>
-    </w:p>
-    <w:p>
-      <w:pPr>
-        <w:pStyle w:val="a3"/>
-        <w:numPr>
-          <w:ilvl w:val="0"/>
-          <w:numId w:val="1"/>
-        </w:numPr>
-      </w:pPr>
-      <w:r>
-        <w:rPr>
-          <w:lang w:val="en-US"/>
-        </w:rPr>
-        <w:t>Replace logic for ScanSurroundingFields from Board to the new BoardScanner class. It depends on the private IsMineInPosition() method, so it goes to the new class too.</w:t>
-      </w:r>
-    </w:p>
-    <w:p>
-      <w:pPr>
-        <w:pStyle w:val="a3"/>
-        <w:numPr>
-          <w:ilvl w:val="0"/>
-          <w:numId w:val="1"/>
-        </w:numPr>
-      </w:pPr>
-      <w:r>
-        <w:rPr>
-          <w:lang w:val="en-US"/>
-        </w:rPr>
-        <w:t xml:space="preserve">BoardManager.cs created implemented IBoardManager </w:t>
-      </w:r>
-    </w:p>
-    <w:p>
-      <w:pPr>
-        <w:pStyle w:val="a3"/>
-        <w:numPr>
-          <w:ilvl w:val="0"/>
-          <w:numId w:val="1"/>
-        </w:numPr>
-      </w:pPr>
-      <w:r>
-        <w:rPr>
-          <w:lang w:val="en-US"/>
-        </w:rPr>
-        <w:t>Renderer.cs created implementing IRenderer</w:t>
-      </w:r>
-    </w:p>
-    <w:p>
-      <w:pPr>
-        <w:pStyle w:val="a3"/>
-        <w:numPr>
-          <w:ilvl w:val="0"/>
-          <w:numId w:val="1"/>
-        </w:numPr>
-      </w:pPr>
-      <w:r>
-        <w:rPr>
-          <w:lang w:val="en-US"/>
-        </w:rPr>
-        <w:t>Duplicated methods wich are extracted in separate classes are removed from Board.cs</w:t>
-      </w:r>
+        <w:t xml:space="preserve">In </w:t>
+      </w:r>
+      <w:proofErr w:type="spellStart"/>
+      <w:r>
+        <w:rPr>
+          <w:lang w:val="en-US"/>
+        </w:rPr>
+        <w:t>Board.cs</w:t>
+      </w:r>
+      <w:proofErr w:type="spellEnd"/>
+      <w:r>
+        <w:rPr>
+          <w:lang w:val="en-US"/>
+        </w:rPr>
+        <w:t xml:space="preserve"> fields renamed to </w:t>
+      </w:r>
+      <w:proofErr w:type="spellStart"/>
+      <w:r>
+        <w:rPr>
+          <w:lang w:val="en-US"/>
+        </w:rPr>
+        <w:t>fieldsMatrix</w:t>
+      </w:r>
+      <w:proofErr w:type="spellEnd"/>
+      <w:r>
+        <w:rPr>
+          <w:lang w:val="en-US"/>
+        </w:rPr>
+        <w:t xml:space="preserve"> (to be more descriptive)</w:t>
+      </w:r>
+    </w:p>
+    <w:p>
+      <w:pPr>
+        <w:pStyle w:val="a3"/>
+        <w:numPr>
+          <w:ilvl w:val="0"/>
+          <w:numId w:val="1"/>
+        </w:numPr>
+      </w:pPr>
+      <w:r>
+        <w:rPr>
+          <w:lang w:val="en-US"/>
+        </w:rPr>
+        <w:t xml:space="preserve">Add </w:t>
+      </w:r>
+      <w:proofErr w:type="spellStart"/>
+      <w:r>
+        <w:rPr>
+          <w:lang w:val="en-US"/>
+        </w:rPr>
+        <w:t>IBoard</w:t>
+      </w:r>
+      <w:proofErr w:type="spellEnd"/>
+      <w:r>
+        <w:rPr>
+          <w:lang w:val="en-US"/>
+        </w:rPr>
+        <w:t xml:space="preserve"> interface (Board implements it)</w:t>
+      </w:r>
+    </w:p>
+    <w:p>
+      <w:pPr>
+        <w:pStyle w:val="a3"/>
+        <w:numPr>
+          <w:ilvl w:val="0"/>
+          <w:numId w:val="1"/>
+        </w:numPr>
+      </w:pPr>
+      <w:proofErr w:type="spellStart"/>
+      <w:r>
+        <w:rPr>
+          <w:lang w:val="en-US"/>
+        </w:rPr>
+        <w:t>IBoardManager</w:t>
+      </w:r>
+      <w:proofErr w:type="spellEnd"/>
+      <w:r>
+        <w:rPr>
+          <w:lang w:val="en-US"/>
+        </w:rPr>
+        <w:t xml:space="preserve"> interface created</w:t>
+      </w:r>
+    </w:p>
+    <w:p>
+      <w:pPr>
+        <w:pStyle w:val="a3"/>
+        <w:numPr>
+          <w:ilvl w:val="0"/>
+          <w:numId w:val="1"/>
+        </w:numPr>
+      </w:pPr>
+      <w:proofErr w:type="spellStart"/>
+      <w:r>
+        <w:rPr>
+          <w:lang w:val="en-US"/>
+        </w:rPr>
+        <w:t>IBoardScanner</w:t>
+      </w:r>
+      <w:proofErr w:type="spellEnd"/>
+      <w:r>
+        <w:rPr>
+          <w:lang w:val="en-US"/>
+        </w:rPr>
+        <w:t xml:space="preserve"> interface created (there is repeating logic, so it will be extracted in separate class implementing this interface)</w:t>
+      </w:r>
+    </w:p>
+    <w:p>
+      <w:pPr>
+        <w:pStyle w:val="a3"/>
+        <w:numPr>
+          <w:ilvl w:val="0"/>
+          <w:numId w:val="1"/>
+        </w:numPr>
+      </w:pPr>
+      <w:proofErr w:type="spellStart"/>
+      <w:r>
+        <w:rPr>
+          <w:lang w:val="en-US"/>
+        </w:rPr>
+        <w:t>BoardScanner.cs</w:t>
+      </w:r>
+      <w:proofErr w:type="spellEnd"/>
+      <w:r>
+        <w:rPr>
+          <w:lang w:val="en-US"/>
+        </w:rPr>
+        <w:t xml:space="preserve"> created.</w:t>
+      </w:r>
+    </w:p>
+    <w:p>
+      <w:pPr>
+        <w:pStyle w:val="a3"/>
+        <w:numPr>
+          <w:ilvl w:val="0"/>
+          <w:numId w:val="1"/>
+        </w:numPr>
+      </w:pPr>
+      <w:r>
+        <w:rPr>
+          <w:lang w:val="en-US"/>
+        </w:rPr>
+        <w:t xml:space="preserve">Replace logic for </w:t>
+      </w:r>
+      <w:proofErr w:type="spellStart"/>
+      <w:r>
+        <w:rPr>
+          <w:lang w:val="en-US"/>
+        </w:rPr>
+        <w:t>ScanSurroundingFields</w:t>
+      </w:r>
+      <w:proofErr w:type="spellEnd"/>
+      <w:r>
+        <w:rPr>
+          <w:lang w:val="en-US"/>
+        </w:rPr>
+        <w:t xml:space="preserve"> from Board to the new </w:t>
+      </w:r>
+      <w:proofErr w:type="spellStart"/>
+      <w:r>
+        <w:rPr>
+          <w:lang w:val="en-US"/>
+        </w:rPr>
+        <w:t>BoardScanner</w:t>
+      </w:r>
+      <w:proofErr w:type="spellEnd"/>
+      <w:r>
+        <w:rPr>
+          <w:lang w:val="en-US"/>
+        </w:rPr>
+        <w:t xml:space="preserve"> class. It depends on the private </w:t>
+      </w:r>
+      <w:proofErr w:type="spellStart"/>
+      <w:proofErr w:type="gramStart"/>
+      <w:r>
+        <w:rPr>
+          <w:lang w:val="en-US"/>
+        </w:rPr>
+        <w:t>IsMineInPosition</w:t>
+      </w:r>
+      <w:proofErr w:type="spellEnd"/>
+      <w:r>
+        <w:rPr>
+          <w:lang w:val="en-US"/>
+        </w:rPr>
+        <w:t>(</w:t>
+      </w:r>
+      <w:proofErr w:type="gramEnd"/>
+      <w:r>
+        <w:rPr>
+          <w:lang w:val="en-US"/>
+        </w:rPr>
+        <w:t>) method, so it goes to the new class too.</w:t>
+      </w:r>
+    </w:p>
+    <w:p>
+      <w:pPr>
+        <w:pStyle w:val="a3"/>
+        <w:numPr>
+          <w:ilvl w:val="0"/>
+          <w:numId w:val="1"/>
+        </w:numPr>
+      </w:pPr>
+      <w:proofErr w:type="spellStart"/>
+      <w:r>
+        <w:rPr>
+          <w:lang w:val="en-US"/>
+        </w:rPr>
+        <w:t>BoardManager.cs</w:t>
+      </w:r>
+      <w:proofErr w:type="spellEnd"/>
+      <w:r>
+        <w:rPr>
+          <w:lang w:val="en-US"/>
+        </w:rPr>
+        <w:t xml:space="preserve"> created implemented </w:t>
+      </w:r>
+      <w:proofErr w:type="spellStart"/>
+      <w:r>
+        <w:rPr>
+          <w:lang w:val="en-US"/>
+        </w:rPr>
+        <w:t>IBoardManager</w:t>
+      </w:r>
+      <w:proofErr w:type="spellEnd"/>
+      <w:r>
+        <w:rPr>
+          <w:lang w:val="en-US"/>
+        </w:rPr>
+        <w:t xml:space="preserve"> </w:t>
+      </w:r>
+    </w:p>
+    <w:p>
+      <w:pPr>
+        <w:pStyle w:val="a3"/>
+        <w:numPr>
+          <w:ilvl w:val="0"/>
+          <w:numId w:val="1"/>
+        </w:numPr>
+      </w:pPr>
+      <w:proofErr w:type="spellStart"/>
+      <w:r>
+        <w:rPr>
+          <w:lang w:val="en-US"/>
+        </w:rPr>
+        <w:t>Renderer.cs</w:t>
+      </w:r>
+      <w:proofErr w:type="spellEnd"/>
+      <w:r>
+        <w:rPr>
+          <w:lang w:val="en-US"/>
+        </w:rPr>
+        <w:t xml:space="preserve"> created implementing </w:t>
+      </w:r>
+      <w:proofErr w:type="spellStart"/>
+      <w:r>
+        <w:rPr>
+          <w:lang w:val="en-US"/>
+        </w:rPr>
+        <w:t>IRenderer</w:t>
+      </w:r>
+      <w:proofErr w:type="spellEnd"/>
+    </w:p>
+    <w:p>
+      <w:pPr>
+        <w:pStyle w:val="a3"/>
+        <w:numPr>
+          <w:ilvl w:val="0"/>
+          <w:numId w:val="1"/>
+        </w:numPr>
+      </w:pPr>
+      <w:r>
+        <w:rPr>
+          <w:lang w:val="en-US"/>
+        </w:rPr>
+        <w:t xml:space="preserve">Duplicated methods </w:t>
+      </w:r>
+      <w:proofErr w:type="spellStart"/>
+      <w:r>
+        <w:rPr>
+          <w:lang w:val="en-US"/>
+        </w:rPr>
+        <w:t>wich</w:t>
+      </w:r>
+      <w:proofErr w:type="spellEnd"/>
+      <w:r>
+        <w:rPr>
+          <w:lang w:val="en-US"/>
+        </w:rPr>
+        <w:t xml:space="preserve"> are extracted in separate classes are removed from </w:t>
+      </w:r>
+      <w:proofErr w:type="spellStart"/>
+      <w:r>
+        <w:rPr>
+          <w:lang w:val="en-US"/>
+        </w:rPr>
+        <w:t>Board.cs</w:t>
+      </w:r>
+      <w:proofErr w:type="spellEnd"/>
     </w:p>
     <w:p>
       <w:pPr>
@@ -664,52 +1325,195 @@
           <w:lang w:val="en-US"/>
         </w:rPr>
         <w:lastRenderedPageBreak/>
-        <w:t>Adapt Game.cs work with new classes</w:t>
-      </w:r>
-    </w:p>
-    <w:p>
-      <w:pPr>
-        <w:pStyle w:val="a3"/>
-        <w:numPr>
-          <w:ilvl w:val="0"/>
-          <w:numId w:val="1"/>
-        </w:numPr>
-      </w:pPr>
-      <w:r>
-        <w:rPr>
-          <w:lang w:val="en-US"/>
-        </w:rPr>
-        <w:t>IAcceptable interface added (Improved Visitor Design Pattern)</w:t>
-      </w:r>
-    </w:p>
-    <w:p>
-      <w:pPr>
-        <w:pStyle w:val="a3"/>
-        <w:numPr>
-          <w:ilvl w:val="0"/>
-          <w:numId w:val="1"/>
-        </w:numPr>
-      </w:pPr>
-      <w:r>
-        <w:rPr>
-          <w:lang w:val="en-US"/>
-        </w:rPr>
-        <w:t>Rename CheckBoardStatus() method to IsGameOver() – it actually determines this</w:t>
-      </w:r>
-    </w:p>
-    <w:p>
-      <w:pPr>
-        <w:pStyle w:val="a3"/>
-        <w:numPr>
-          <w:ilvl w:val="0"/>
-          <w:numId w:val="1"/>
-        </w:numPr>
-      </w:pPr>
-      <w:r>
-        <w:rPr>
-          <w:lang w:val="en-US"/>
-        </w:rPr>
-        <w:t>Bug Found and Fixed – Game.cs constructor removed, all initializations for current game, have to happen in a new game cycle</w:t>
+        <w:t xml:space="preserve">Adapt </w:t>
+      </w:r>
+      <w:proofErr w:type="spellStart"/>
+      <w:r>
+        <w:rPr>
+          <w:lang w:val="en-US"/>
+        </w:rPr>
+        <w:t>Game.cs</w:t>
+      </w:r>
+      <w:proofErr w:type="spellEnd"/>
+      <w:r>
+        <w:rPr>
+          <w:lang w:val="en-US"/>
+        </w:rPr>
+        <w:t xml:space="preserve"> work with new classes</w:t>
+      </w:r>
+    </w:p>
+    <w:p>
+      <w:pPr>
+        <w:pStyle w:val="a3"/>
+        <w:numPr>
+          <w:ilvl w:val="0"/>
+          <w:numId w:val="1"/>
+        </w:numPr>
+      </w:pPr>
+      <w:proofErr w:type="spellStart"/>
+      <w:r>
+        <w:rPr>
+          <w:lang w:val="en-US"/>
+        </w:rPr>
+        <w:t>IAcceptable</w:t>
+      </w:r>
+      <w:proofErr w:type="spellEnd"/>
+      <w:r>
+        <w:rPr>
+          <w:lang w:val="en-US"/>
+        </w:rPr>
+        <w:t xml:space="preserve"> interface added (Improved Visitor Design Pattern)</w:t>
+      </w:r>
+    </w:p>
+    <w:p>
+      <w:pPr>
+        <w:pStyle w:val="a3"/>
+        <w:numPr>
+          <w:ilvl w:val="0"/>
+          <w:numId w:val="1"/>
+        </w:numPr>
+      </w:pPr>
+      <w:r>
+        <w:rPr>
+          <w:lang w:val="en-US"/>
+        </w:rPr>
+        <w:t xml:space="preserve">Rename </w:t>
+      </w:r>
+      <w:proofErr w:type="spellStart"/>
+      <w:r>
+        <w:rPr>
+          <w:lang w:val="en-US"/>
+        </w:rPr>
+        <w:t>CheckBoardStatus</w:t>
+      </w:r>
+      <w:proofErr w:type="spellEnd"/>
+      <w:r>
+        <w:rPr>
+          <w:lang w:val="en-US"/>
+        </w:rPr>
+        <w:t xml:space="preserve">() method to </w:t>
+      </w:r>
+      <w:proofErr w:type="spellStart"/>
+      <w:r>
+        <w:rPr>
+          <w:lang w:val="en-US"/>
+        </w:rPr>
+        <w:t>IsGameOver</w:t>
+      </w:r>
+      <w:proofErr w:type="spellEnd"/>
+      <w:r>
+        <w:rPr>
+          <w:lang w:val="en-US"/>
+        </w:rPr>
+        <w:t>() – it actually determines this</w:t>
+      </w:r>
+    </w:p>
+    <w:p>
+      <w:pPr>
+        <w:pStyle w:val="a3"/>
+        <w:numPr>
+          <w:ilvl w:val="0"/>
+          <w:numId w:val="1"/>
+        </w:numPr>
+      </w:pPr>
+      <w:r>
+        <w:rPr>
+          <w:lang w:val="en-US"/>
+        </w:rPr>
+        <w:t xml:space="preserve">Bug Found and Fixed – </w:t>
+      </w:r>
+      <w:proofErr w:type="spellStart"/>
+      <w:r>
+        <w:rPr>
+          <w:lang w:val="en-US"/>
+        </w:rPr>
+        <w:t>Game.cs</w:t>
+      </w:r>
+      <w:proofErr w:type="spellEnd"/>
+      <w:r>
+        <w:rPr>
+          <w:lang w:val="en-US"/>
+        </w:rPr>
+        <w:t xml:space="preserve"> constructor removed, all initializations for current game, have to happen in a new game cycle</w:t>
+      </w:r>
+    </w:p>
+    <w:p>
+      <w:pPr>
+        <w:pStyle w:val="a3"/>
+        <w:numPr>
+          <w:ilvl w:val="0"/>
+          <w:numId w:val="1"/>
+        </w:numPr>
+      </w:pPr>
+      <w:r>
+        <w:rPr>
+          <w:lang w:val="en-US"/>
+        </w:rPr>
+        <w:t xml:space="preserve">Remove </w:t>
+      </w:r>
+      <w:proofErr w:type="spellStart"/>
+      <w:proofErr w:type="gramStart"/>
+      <w:r>
+        <w:rPr>
+          <w:lang w:val="en-US"/>
+        </w:rPr>
+        <w:t>ShowTopPlayers</w:t>
+      </w:r>
+      <w:proofErr w:type="spellEnd"/>
+      <w:r>
+        <w:rPr>
+          <w:lang w:val="en-US"/>
+        </w:rPr>
+        <w:t>(</w:t>
+      </w:r>
+      <w:proofErr w:type="gramEnd"/>
+      <w:r>
+        <w:rPr>
+          <w:lang w:val="en-US"/>
+        </w:rPr>
+        <w:t xml:space="preserve">) method from </w:t>
+      </w:r>
+      <w:proofErr w:type="spellStart"/>
+      <w:r>
+        <w:rPr>
+          <w:lang w:val="en-US"/>
+        </w:rPr>
+        <w:t>Game.cs</w:t>
+      </w:r>
+      <w:proofErr w:type="spellEnd"/>
+      <w:r>
+        <w:rPr>
+          <w:lang w:val="en-US"/>
+        </w:rPr>
+        <w:t xml:space="preserve">, created </w:t>
+      </w:r>
+      <w:proofErr w:type="spellStart"/>
+      <w:r>
+        <w:rPr>
+          <w:lang w:val="en-US"/>
+        </w:rPr>
+        <w:t>PrintTopPlayers</w:t>
+      </w:r>
+      <w:proofErr w:type="spellEnd"/>
+      <w:r>
+        <w:rPr>
+          <w:lang w:val="en-US"/>
+        </w:rPr>
+        <w:t xml:space="preserve">() in </w:t>
+      </w:r>
+      <w:proofErr w:type="spellStart"/>
+      <w:r>
+        <w:rPr>
+          <w:lang w:val="en-US"/>
+        </w:rPr>
+        <w:t>Renderer.cs</w:t>
+      </w:r>
+      <w:proofErr w:type="spellEnd"/>
+      <w:r>
+        <w:rPr>
+          <w:lang w:val="en-US"/>
+        </w:rPr>
+        <w:t xml:space="preserve"> instead.</w:t>
       </w:r>
       <w:bookmarkStart w:id="0" w:name="_GoBack"/>
       <w:bookmarkEnd w:id="0"/>

</xml_diff>

<commit_message>
Documentation to the last changes added
</commit_message>
<xml_diff>
--- a/WordDocumentation.docx
+++ b/WordDocumentation.docx
@@ -1515,8 +1515,43 @@
         </w:rPr>
         <w:t xml:space="preserve"> instead.</w:t>
       </w:r>
+    </w:p>
+    <w:p>
+      <w:pPr>
+        <w:pStyle w:val="a3"/>
+        <w:numPr>
+          <w:ilvl w:val="0"/>
+          <w:numId w:val="1"/>
+        </w:numPr>
+      </w:pPr>
+      <w:r>
+        <w:rPr>
+          <w:lang w:val="en-US"/>
+        </w:rPr>
+        <w:t xml:space="preserve">When listing empty players list exception fixed. Add Game constructor. </w:t>
+      </w:r>
+      <w:proofErr w:type="spellStart"/>
+      <w:r>
+        <w:rPr>
+          <w:lang w:val="en-US"/>
+        </w:rPr>
+        <w:t>Renderer.cs</w:t>
+      </w:r>
+      <w:proofErr w:type="spellEnd"/>
+      <w:r>
+        <w:rPr>
+          <w:lang w:val="en-US"/>
+        </w:rPr>
+        <w:t xml:space="preserve"> left with default constructor (used parameter injection </w:t>
+      </w:r>
       <w:bookmarkStart w:id="0" w:name="_GoBack"/>
       <w:bookmarkEnd w:id="0"/>
+      <w:r>
+        <w:rPr>
+          <w:lang w:val="en-US"/>
+        </w:rPr>
+        <w:t xml:space="preserve">instead) </w:t>
+      </w:r>
     </w:p>
     <w:sectPr>
       <w:pgSz w:w="11906" w:h="16838"/>

</xml_diff>

<commit_message>
Some reapeting code extracted in Renderer.cs
</commit_message>
<xml_diff>
--- a/WordDocumentation.docx
+++ b/WordDocumentation.docx
@@ -755,6 +755,21 @@
           <w:lang w:val="en-US"/>
         </w:rPr>
         <w:t>Some constants extracted in Renderer.cs</w:t>
+      </w:r>
+    </w:p>
+    <w:p>
+      <w:pPr>
+        <w:pStyle w:val="a3"/>
+        <w:numPr>
+          <w:ilvl w:val="0"/>
+          <w:numId w:val="1"/>
+        </w:numPr>
+      </w:pPr>
+      <w:r>
+        <w:rPr>
+          <w:lang w:val="en-US"/>
+        </w:rPr>
+        <w:t>Extract some repeating code in Renderer.cs</w:t>
       </w:r>
       <w:bookmarkStart w:id="0" w:name="_GoBack"/>
       <w:bookmarkEnd w:id="0"/>

</xml_diff>

<commit_message>
Field.cs constructor changed (Constructor Injection)
</commit_message>
<xml_diff>
--- a/WordDocumentation.docx
+++ b/WordDocumentation.docx
@@ -770,6 +770,21 @@
           <w:lang w:val="en-US"/>
         </w:rPr>
         <w:t>Extract some repeating code in Renderer.cs</w:t>
+      </w:r>
+    </w:p>
+    <w:p>
+      <w:pPr>
+        <w:pStyle w:val="a3"/>
+        <w:numPr>
+          <w:ilvl w:val="0"/>
+          <w:numId w:val="1"/>
+        </w:numPr>
+      </w:pPr>
+      <w:r>
+        <w:rPr>
+          <w:lang w:val="en-US"/>
+        </w:rPr>
+        <w:t>Field.cs constructor changed (Constructor injection)</w:t>
       </w:r>
       <w:bookmarkStart w:id="0" w:name="_GoBack"/>
       <w:bookmarkEnd w:id="0"/>

</xml_diff>

<commit_message>
Made PrintMainMenu() method non-static
</commit_message>
<xml_diff>
--- a/WordDocumentation.docx
+++ b/WordDocumentation.docx
@@ -15,8 +15,101 @@
           <w:numId w:val="1"/>
         </w:numPr>
       </w:pPr>
-      <w:r>
-        <w:t>Jagged array replaced by matrix, and made all code working with it.</w:t>
+      <w:proofErr w:type="spellStart"/>
+      <w:r>
+        <w:t>Jagged</w:t>
+      </w:r>
+      <w:proofErr w:type="spellEnd"/>
+      <w:r>
+        <w:t xml:space="preserve"> </w:t>
+      </w:r>
+      <w:proofErr w:type="spellStart"/>
+      <w:r>
+        <w:t>array</w:t>
+      </w:r>
+      <w:proofErr w:type="spellEnd"/>
+      <w:r>
+        <w:t xml:space="preserve"> </w:t>
+      </w:r>
+      <w:proofErr w:type="spellStart"/>
+      <w:r>
+        <w:t>replaced</w:t>
+      </w:r>
+      <w:proofErr w:type="spellEnd"/>
+      <w:r>
+        <w:t xml:space="preserve"> </w:t>
+      </w:r>
+      <w:proofErr w:type="spellStart"/>
+      <w:r>
+        <w:t>by</w:t>
+      </w:r>
+      <w:proofErr w:type="spellEnd"/>
+      <w:r>
+        <w:t xml:space="preserve"> </w:t>
+      </w:r>
+      <w:proofErr w:type="spellStart"/>
+      <w:r>
+        <w:t>matrix</w:t>
+      </w:r>
+      <w:proofErr w:type="spellEnd"/>
+      <w:r>
+        <w:t xml:space="preserve">, </w:t>
+      </w:r>
+      <w:proofErr w:type="spellStart"/>
+      <w:r>
+        <w:t>and</w:t>
+      </w:r>
+      <w:proofErr w:type="spellEnd"/>
+      <w:r>
+        <w:t xml:space="preserve"> </w:t>
+      </w:r>
+      <w:proofErr w:type="spellStart"/>
+      <w:r>
+        <w:t>made</w:t>
+      </w:r>
+      <w:proofErr w:type="spellEnd"/>
+      <w:r>
+        <w:t xml:space="preserve"> </w:t>
+      </w:r>
+      <w:proofErr w:type="spellStart"/>
+      <w:r>
+        <w:t>all</w:t>
+      </w:r>
+      <w:proofErr w:type="spellEnd"/>
+      <w:r>
+        <w:t xml:space="preserve"> </w:t>
+      </w:r>
+      <w:proofErr w:type="spellStart"/>
+      <w:r>
+        <w:t>code</w:t>
+      </w:r>
+      <w:proofErr w:type="spellEnd"/>
+      <w:r>
+        <w:t xml:space="preserve"> </w:t>
+      </w:r>
+      <w:proofErr w:type="spellStart"/>
+      <w:r>
+        <w:t>working</w:t>
+      </w:r>
+      <w:proofErr w:type="spellEnd"/>
+      <w:r>
+        <w:t xml:space="preserve"> </w:t>
+      </w:r>
+      <w:proofErr w:type="spellStart"/>
+      <w:r>
+        <w:t>with</w:t>
+      </w:r>
+      <w:proofErr w:type="spellEnd"/>
+      <w:r>
+        <w:t xml:space="preserve"> </w:t>
+      </w:r>
+      <w:proofErr w:type="spellStart"/>
+      <w:r>
+        <w:t>it</w:t>
+      </w:r>
+      <w:proofErr w:type="spellEnd"/>
+      <w:r>
+        <w:t>.</w:t>
       </w:r>
     </w:p>
     <w:p>
@@ -61,82 +154,198 @@
         <w:rPr>
           <w:lang w:val="en-US"/>
         </w:rPr>
-        <w:t>Validation and exception handling added in Player.cs</w:t>
-      </w:r>
-    </w:p>
-    <w:p>
-      <w:pPr>
-        <w:pStyle w:val="a3"/>
-        <w:numPr>
-          <w:ilvl w:val="0"/>
-          <w:numId w:val="1"/>
-        </w:numPr>
-      </w:pPr>
-      <w:r>
-        <w:rPr>
-          <w:lang w:val="en-US"/>
-        </w:rPr>
-        <w:t>Use setters in the constructor in Player.cs due to validation</w:t>
-      </w:r>
-    </w:p>
-    <w:p>
-      <w:pPr>
-        <w:pStyle w:val="a3"/>
-        <w:numPr>
-          <w:ilvl w:val="0"/>
-          <w:numId w:val="1"/>
-        </w:numPr>
-      </w:pPr>
-      <w:r>
-        <w:rPr>
-          <w:lang w:val="en-US"/>
-        </w:rPr>
-        <w:t>Validation and exception handling added in Field.cs</w:t>
-      </w:r>
-    </w:p>
-    <w:p>
-      <w:pPr>
-        <w:pStyle w:val="a3"/>
-        <w:numPr>
-          <w:ilvl w:val="0"/>
-          <w:numId w:val="1"/>
-        </w:numPr>
-      </w:pPr>
-      <w:r>
-        <w:rPr>
-          <w:lang w:val="en-US"/>
-        </w:rPr>
-        <w:t>Loop in the constructor of Board.cs extracted in separate method PrepareMatrix(). Made code more testable.</w:t>
-      </w:r>
-    </w:p>
-    <w:p>
-      <w:pPr>
-        <w:pStyle w:val="a3"/>
-        <w:numPr>
-          <w:ilvl w:val="0"/>
-          <w:numId w:val="1"/>
-        </w:numPr>
-      </w:pPr>
-      <w:r>
-        <w:rPr>
-          <w:lang w:val="en-US"/>
-        </w:rPr>
-        <w:t>Override Equals() for Field.cs, due to some unit testing</w:t>
-      </w:r>
-    </w:p>
-    <w:p>
-      <w:pPr>
-        <w:pStyle w:val="a3"/>
-        <w:numPr>
-          <w:ilvl w:val="0"/>
-          <w:numId w:val="1"/>
-        </w:numPr>
-      </w:pPr>
-      <w:r>
-        <w:rPr>
-          <w:lang w:val="en-US"/>
-        </w:rPr>
-        <w:t xml:space="preserve">Override GetHashCode() for Field.cs, </w:t>
+        <w:t xml:space="preserve">Validation and exception handling added in </w:t>
+      </w:r>
+      <w:proofErr w:type="spellStart"/>
+      <w:r>
+        <w:rPr>
+          <w:lang w:val="en-US"/>
+        </w:rPr>
+        <w:t>Player.cs</w:t>
+      </w:r>
+      <w:proofErr w:type="spellEnd"/>
+    </w:p>
+    <w:p>
+      <w:pPr>
+        <w:pStyle w:val="a3"/>
+        <w:numPr>
+          <w:ilvl w:val="0"/>
+          <w:numId w:val="1"/>
+        </w:numPr>
+      </w:pPr>
+      <w:r>
+        <w:rPr>
+          <w:lang w:val="en-US"/>
+        </w:rPr>
+        <w:t xml:space="preserve">Use setters in the constructor in </w:t>
+      </w:r>
+      <w:proofErr w:type="spellStart"/>
+      <w:r>
+        <w:rPr>
+          <w:lang w:val="en-US"/>
+        </w:rPr>
+        <w:t>Player.cs</w:t>
+      </w:r>
+      <w:proofErr w:type="spellEnd"/>
+      <w:r>
+        <w:rPr>
+          <w:lang w:val="en-US"/>
+        </w:rPr>
+        <w:t xml:space="preserve"> due to validation</w:t>
+      </w:r>
+    </w:p>
+    <w:p>
+      <w:pPr>
+        <w:pStyle w:val="a3"/>
+        <w:numPr>
+          <w:ilvl w:val="0"/>
+          <w:numId w:val="1"/>
+        </w:numPr>
+      </w:pPr>
+      <w:r>
+        <w:rPr>
+          <w:lang w:val="en-US"/>
+        </w:rPr>
+        <w:t xml:space="preserve">Validation and exception handling added in </w:t>
+      </w:r>
+      <w:proofErr w:type="spellStart"/>
+      <w:r>
+        <w:rPr>
+          <w:lang w:val="en-US"/>
+        </w:rPr>
+        <w:t>Field.cs</w:t>
+      </w:r>
+      <w:proofErr w:type="spellEnd"/>
+    </w:p>
+    <w:p>
+      <w:pPr>
+        <w:pStyle w:val="a3"/>
+        <w:numPr>
+          <w:ilvl w:val="0"/>
+          <w:numId w:val="1"/>
+        </w:numPr>
+      </w:pPr>
+      <w:r>
+        <w:rPr>
+          <w:lang w:val="en-US"/>
+        </w:rPr>
+        <w:t xml:space="preserve">Loop in the constructor of </w:t>
+      </w:r>
+      <w:proofErr w:type="spellStart"/>
+      <w:r>
+        <w:rPr>
+          <w:lang w:val="en-US"/>
+        </w:rPr>
+        <w:t>Board.cs</w:t>
+      </w:r>
+      <w:proofErr w:type="spellEnd"/>
+      <w:r>
+        <w:rPr>
+          <w:lang w:val="en-US"/>
+        </w:rPr>
+        <w:t xml:space="preserve"> extracted in separate method </w:t>
+      </w:r>
+      <w:proofErr w:type="spellStart"/>
+      <w:proofErr w:type="gramStart"/>
+      <w:r>
+        <w:rPr>
+          <w:lang w:val="en-US"/>
+        </w:rPr>
+        <w:t>PrepareMatrix</w:t>
+      </w:r>
+      <w:proofErr w:type="spellEnd"/>
+      <w:r>
+        <w:rPr>
+          <w:lang w:val="en-US"/>
+        </w:rPr>
+        <w:t>(</w:t>
+      </w:r>
+      <w:proofErr w:type="gramEnd"/>
+      <w:r>
+        <w:rPr>
+          <w:lang w:val="en-US"/>
+        </w:rPr>
+        <w:t>). Made code more testable.</w:t>
+      </w:r>
+    </w:p>
+    <w:p>
+      <w:pPr>
+        <w:pStyle w:val="a3"/>
+        <w:numPr>
+          <w:ilvl w:val="0"/>
+          <w:numId w:val="1"/>
+        </w:numPr>
+      </w:pPr>
+      <w:r>
+        <w:rPr>
+          <w:lang w:val="en-US"/>
+        </w:rPr>
+        <w:t xml:space="preserve">Override Equals() for </w:t>
+      </w:r>
+      <w:proofErr w:type="spellStart"/>
+      <w:r>
+        <w:rPr>
+          <w:lang w:val="en-US"/>
+        </w:rPr>
+        <w:t>Field.cs</w:t>
+      </w:r>
+      <w:proofErr w:type="spellEnd"/>
+      <w:r>
+        <w:rPr>
+          <w:lang w:val="en-US"/>
+        </w:rPr>
+        <w:t>, due to some unit testing</w:t>
+      </w:r>
+    </w:p>
+    <w:p>
+      <w:pPr>
+        <w:pStyle w:val="a3"/>
+        <w:numPr>
+          <w:ilvl w:val="0"/>
+          <w:numId w:val="1"/>
+        </w:numPr>
+      </w:pPr>
+      <w:r>
+        <w:rPr>
+          <w:lang w:val="en-US"/>
+        </w:rPr>
+        <w:t xml:space="preserve">Override </w:t>
+      </w:r>
+      <w:proofErr w:type="spellStart"/>
+      <w:proofErr w:type="gramStart"/>
+      <w:r>
+        <w:rPr>
+          <w:lang w:val="en-US"/>
+        </w:rPr>
+        <w:t>GetHashCode</w:t>
+      </w:r>
+      <w:proofErr w:type="spellEnd"/>
+      <w:r>
+        <w:rPr>
+          <w:lang w:val="en-US"/>
+        </w:rPr>
+        <w:t>(</w:t>
+      </w:r>
+      <w:proofErr w:type="gramEnd"/>
+      <w:r>
+        <w:rPr>
+          <w:lang w:val="en-US"/>
+        </w:rPr>
+        <w:t xml:space="preserve">) for </w:t>
+      </w:r>
+      <w:proofErr w:type="spellStart"/>
+      <w:r>
+        <w:rPr>
+          <w:lang w:val="en-US"/>
+        </w:rPr>
+        <w:t>Field.cs</w:t>
+      </w:r>
+      <w:proofErr w:type="spellEnd"/>
+      <w:r>
+        <w:rPr>
+          <w:lang w:val="en-US"/>
+        </w:rPr>
+        <w:t xml:space="preserve">, </w:t>
       </w:r>
       <w:r>
         <w:rPr>
@@ -177,7 +386,21 @@
         <w:rPr>
           <w:lang w:val="en-US"/>
         </w:rPr>
-        <w:t>Tests for PrepateMatrix() added</w:t>
+        <w:t xml:space="preserve">Tests for </w:t>
+      </w:r>
+      <w:proofErr w:type="spellStart"/>
+      <w:r>
+        <w:rPr>
+          <w:lang w:val="en-US"/>
+        </w:rPr>
+        <w:t>PrepateMatrix</w:t>
+      </w:r>
+      <w:proofErr w:type="spellEnd"/>
+      <w:r>
+        <w:rPr>
+          <w:lang w:val="en-US"/>
+        </w:rPr>
+        <w:t>() added</w:t>
       </w:r>
     </w:p>
     <w:p>
@@ -203,147 +426,299 @@
           <w:numId w:val="1"/>
         </w:numPr>
       </w:pPr>
-      <w:r>
-        <w:rPr>
-          <w:lang w:val="en-US"/>
-        </w:rPr>
-        <w:t>IPlayer interface improved (string Name{get;} and int Score{get;} added)</w:t>
-      </w:r>
-    </w:p>
-    <w:p>
-      <w:pPr>
-        <w:pStyle w:val="a3"/>
-        <w:numPr>
-          <w:ilvl w:val="0"/>
-          <w:numId w:val="1"/>
-        </w:numPr>
-      </w:pPr>
-      <w:r>
-        <w:rPr>
-          <w:lang w:val="en-US"/>
-        </w:rPr>
-        <w:t>Made all fields in Game.cs non-static</w:t>
-      </w:r>
-    </w:p>
-    <w:p>
-      <w:pPr>
-        <w:pStyle w:val="a3"/>
-        <w:numPr>
-          <w:ilvl w:val="0"/>
-          <w:numId w:val="1"/>
-        </w:numPr>
-      </w:pPr>
-      <w:r>
-        <w:rPr>
-          <w:lang w:val="en-US"/>
-        </w:rPr>
-        <w:t>Made code in Game.cs work with non-static methods (including keyword this)</w:t>
-      </w:r>
-    </w:p>
-    <w:p>
-      <w:pPr>
-        <w:pStyle w:val="a3"/>
-        <w:numPr>
-          <w:ilvl w:val="0"/>
-          <w:numId w:val="1"/>
-        </w:numPr>
-      </w:pPr>
-      <w:r>
-        <w:rPr>
-          <w:lang w:val="en-US"/>
-        </w:rPr>
-        <w:t>Create constructor for Game.cs</w:t>
-      </w:r>
-    </w:p>
-    <w:p>
-      <w:pPr>
-        <w:pStyle w:val="a3"/>
-        <w:numPr>
-          <w:ilvl w:val="0"/>
-          <w:numId w:val="1"/>
-        </w:numPr>
-      </w:pPr>
-      <w:r>
-        <w:rPr>
-          <w:lang w:val="en-US"/>
-        </w:rPr>
-        <w:t>Remove InitializeGameBoard method (not needed anymore)</w:t>
-      </w:r>
-    </w:p>
-    <w:p>
-      <w:pPr>
-        <w:pStyle w:val="a3"/>
-        <w:numPr>
-          <w:ilvl w:val="0"/>
-          <w:numId w:val="1"/>
-        </w:numPr>
-      </w:pPr>
-      <w:r>
-        <w:rPr>
-          <w:lang w:val="en-US"/>
-        </w:rPr>
-        <w:t>Remove InitializeTopPlayers method (not needed anymore)</w:t>
-      </w:r>
-    </w:p>
-    <w:p>
-      <w:pPr>
-        <w:pStyle w:val="a3"/>
-        <w:numPr>
-          <w:ilvl w:val="0"/>
-          <w:numId w:val="1"/>
-        </w:numPr>
-      </w:pPr>
-      <w:r>
-        <w:rPr>
-          <w:lang w:val="en-US"/>
-        </w:rPr>
-        <w:t>Create GameStarted abstract class – it only runs the game</w:t>
-      </w:r>
-    </w:p>
-    <w:p>
-      <w:pPr>
-        <w:pStyle w:val="a3"/>
-        <w:numPr>
-          <w:ilvl w:val="0"/>
-          <w:numId w:val="1"/>
-        </w:numPr>
-      </w:pPr>
-      <w:r>
-        <w:rPr>
-          <w:lang w:val="en-US"/>
-        </w:rPr>
-        <w:t>Replace Main method from Game.cs in GameStarter.cs</w:t>
-      </w:r>
-    </w:p>
-    <w:p>
-      <w:pPr>
-        <w:pStyle w:val="a3"/>
-        <w:numPr>
-          <w:ilvl w:val="0"/>
-          <w:numId w:val="1"/>
-        </w:numPr>
-      </w:pPr>
-      <w:r>
-        <w:rPr>
-          <w:lang w:val="en-US"/>
-        </w:rPr>
-        <w:t>Made Menu() method public, to be called from GameStarter.cs</w:t>
-      </w:r>
-    </w:p>
-    <w:p>
-      <w:pPr>
-        <w:pStyle w:val="a3"/>
-        <w:numPr>
-          <w:ilvl w:val="0"/>
-          <w:numId w:val="1"/>
-        </w:numPr>
-      </w:pPr>
-      <w:r>
-        <w:rPr>
-          <w:lang w:val="en-US"/>
-        </w:rPr>
-        <w:t>Fields in Board.cs are no longer readonly</w:t>
-      </w:r>
+      <w:proofErr w:type="spellStart"/>
+      <w:r>
+        <w:rPr>
+          <w:lang w:val="en-US"/>
+        </w:rPr>
+        <w:t>IPlayer</w:t>
+      </w:r>
+      <w:proofErr w:type="spellEnd"/>
+      <w:r>
+        <w:rPr>
+          <w:lang w:val="en-US"/>
+        </w:rPr>
+        <w:t xml:space="preserve"> interface improved (string Name{get;} and </w:t>
+      </w:r>
+      <w:proofErr w:type="spellStart"/>
+      <w:r>
+        <w:rPr>
+          <w:lang w:val="en-US"/>
+        </w:rPr>
+        <w:t>int</w:t>
+      </w:r>
+      <w:proofErr w:type="spellEnd"/>
+      <w:r>
+        <w:rPr>
+          <w:lang w:val="en-US"/>
+        </w:rPr>
+        <w:t xml:space="preserve"> Score{get;} added)</w:t>
+      </w:r>
+    </w:p>
+    <w:p>
+      <w:pPr>
+        <w:pStyle w:val="a3"/>
+        <w:numPr>
+          <w:ilvl w:val="0"/>
+          <w:numId w:val="1"/>
+        </w:numPr>
+      </w:pPr>
+      <w:r>
+        <w:rPr>
+          <w:lang w:val="en-US"/>
+        </w:rPr>
+        <w:t xml:space="preserve">Made all fields in </w:t>
+      </w:r>
+      <w:proofErr w:type="spellStart"/>
+      <w:r>
+        <w:rPr>
+          <w:lang w:val="en-US"/>
+        </w:rPr>
+        <w:t>Game.cs</w:t>
+      </w:r>
+      <w:proofErr w:type="spellEnd"/>
+      <w:r>
+        <w:rPr>
+          <w:lang w:val="en-US"/>
+        </w:rPr>
+        <w:t xml:space="preserve"> non-static</w:t>
+      </w:r>
+    </w:p>
+    <w:p>
+      <w:pPr>
+        <w:pStyle w:val="a3"/>
+        <w:numPr>
+          <w:ilvl w:val="0"/>
+          <w:numId w:val="1"/>
+        </w:numPr>
+      </w:pPr>
+      <w:r>
+        <w:rPr>
+          <w:lang w:val="en-US"/>
+        </w:rPr>
+        <w:t xml:space="preserve">Made code in </w:t>
+      </w:r>
+      <w:proofErr w:type="spellStart"/>
+      <w:r>
+        <w:rPr>
+          <w:lang w:val="en-US"/>
+        </w:rPr>
+        <w:t>Game.cs</w:t>
+      </w:r>
+      <w:proofErr w:type="spellEnd"/>
+      <w:r>
+        <w:rPr>
+          <w:lang w:val="en-US"/>
+        </w:rPr>
+        <w:t xml:space="preserve"> work with non-static methods (including keyword this)</w:t>
+      </w:r>
+    </w:p>
+    <w:p>
+      <w:pPr>
+        <w:pStyle w:val="a3"/>
+        <w:numPr>
+          <w:ilvl w:val="0"/>
+          <w:numId w:val="1"/>
+        </w:numPr>
+      </w:pPr>
+      <w:r>
+        <w:rPr>
+          <w:lang w:val="en-US"/>
+        </w:rPr>
+        <w:t xml:space="preserve">Create constructor for </w:t>
+      </w:r>
+      <w:proofErr w:type="spellStart"/>
+      <w:r>
+        <w:rPr>
+          <w:lang w:val="en-US"/>
+        </w:rPr>
+        <w:t>Game.cs</w:t>
+      </w:r>
+      <w:proofErr w:type="spellEnd"/>
+    </w:p>
+    <w:p>
+      <w:pPr>
+        <w:pStyle w:val="a3"/>
+        <w:numPr>
+          <w:ilvl w:val="0"/>
+          <w:numId w:val="1"/>
+        </w:numPr>
+      </w:pPr>
+      <w:r>
+        <w:rPr>
+          <w:lang w:val="en-US"/>
+        </w:rPr>
+        <w:t xml:space="preserve">Remove </w:t>
+      </w:r>
+      <w:proofErr w:type="spellStart"/>
+      <w:r>
+        <w:rPr>
+          <w:lang w:val="en-US"/>
+        </w:rPr>
+        <w:t>InitializeGameBoard</w:t>
+      </w:r>
+      <w:proofErr w:type="spellEnd"/>
+      <w:r>
+        <w:rPr>
+          <w:lang w:val="en-US"/>
+        </w:rPr>
+        <w:t xml:space="preserve"> method (not needed anymore)</w:t>
+      </w:r>
+    </w:p>
+    <w:p>
+      <w:pPr>
+        <w:pStyle w:val="a3"/>
+        <w:numPr>
+          <w:ilvl w:val="0"/>
+          <w:numId w:val="1"/>
+        </w:numPr>
+      </w:pPr>
+      <w:r>
+        <w:rPr>
+          <w:lang w:val="en-US"/>
+        </w:rPr>
+        <w:t xml:space="preserve">Remove </w:t>
+      </w:r>
+      <w:proofErr w:type="spellStart"/>
+      <w:r>
+        <w:rPr>
+          <w:lang w:val="en-US"/>
+        </w:rPr>
+        <w:t>InitializeTopPlayers</w:t>
+      </w:r>
+      <w:proofErr w:type="spellEnd"/>
+      <w:r>
+        <w:rPr>
+          <w:lang w:val="en-US"/>
+        </w:rPr>
+        <w:t xml:space="preserve"> method (not needed anymore)</w:t>
+      </w:r>
+    </w:p>
+    <w:p>
+      <w:pPr>
+        <w:pStyle w:val="a3"/>
+        <w:numPr>
+          <w:ilvl w:val="0"/>
+          <w:numId w:val="1"/>
+        </w:numPr>
+      </w:pPr>
+      <w:r>
+        <w:rPr>
+          <w:lang w:val="en-US"/>
+        </w:rPr>
+        <w:t xml:space="preserve">Create </w:t>
+      </w:r>
+      <w:proofErr w:type="spellStart"/>
+      <w:r>
+        <w:rPr>
+          <w:lang w:val="en-US"/>
+        </w:rPr>
+        <w:t>GameStarted</w:t>
+      </w:r>
+      <w:proofErr w:type="spellEnd"/>
+      <w:r>
+        <w:rPr>
+          <w:lang w:val="en-US"/>
+        </w:rPr>
+        <w:t xml:space="preserve"> abstract class – it only runs the game</w:t>
+      </w:r>
+    </w:p>
+    <w:p>
+      <w:pPr>
+        <w:pStyle w:val="a3"/>
+        <w:numPr>
+          <w:ilvl w:val="0"/>
+          <w:numId w:val="1"/>
+        </w:numPr>
+      </w:pPr>
+      <w:r>
+        <w:rPr>
+          <w:lang w:val="en-US"/>
+        </w:rPr>
+        <w:t xml:space="preserve">Replace Main method from </w:t>
+      </w:r>
+      <w:proofErr w:type="spellStart"/>
+      <w:r>
+        <w:rPr>
+          <w:lang w:val="en-US"/>
+        </w:rPr>
+        <w:t>Game.cs</w:t>
+      </w:r>
+      <w:proofErr w:type="spellEnd"/>
+      <w:r>
+        <w:rPr>
+          <w:lang w:val="en-US"/>
+        </w:rPr>
+        <w:t xml:space="preserve"> in </w:t>
+      </w:r>
+      <w:proofErr w:type="spellStart"/>
+      <w:r>
+        <w:rPr>
+          <w:lang w:val="en-US"/>
+        </w:rPr>
+        <w:t>GameStarter.cs</w:t>
+      </w:r>
+      <w:proofErr w:type="spellEnd"/>
+    </w:p>
+    <w:p>
+      <w:pPr>
+        <w:pStyle w:val="a3"/>
+        <w:numPr>
+          <w:ilvl w:val="0"/>
+          <w:numId w:val="1"/>
+        </w:numPr>
+      </w:pPr>
+      <w:r>
+        <w:rPr>
+          <w:lang w:val="en-US"/>
+        </w:rPr>
+        <w:t xml:space="preserve">Made Menu() method public, to be called from </w:t>
+      </w:r>
+      <w:proofErr w:type="spellStart"/>
+      <w:r>
+        <w:rPr>
+          <w:lang w:val="en-US"/>
+        </w:rPr>
+        <w:t>GameStarter.cs</w:t>
+      </w:r>
+      <w:proofErr w:type="spellEnd"/>
+    </w:p>
+    <w:p>
+      <w:pPr>
+        <w:pStyle w:val="a3"/>
+        <w:numPr>
+          <w:ilvl w:val="0"/>
+          <w:numId w:val="1"/>
+        </w:numPr>
+      </w:pPr>
+      <w:r>
+        <w:rPr>
+          <w:lang w:val="en-US"/>
+        </w:rPr>
+        <w:t xml:space="preserve">Fields in </w:t>
+      </w:r>
+      <w:proofErr w:type="spellStart"/>
+      <w:r>
+        <w:rPr>
+          <w:lang w:val="en-US"/>
+        </w:rPr>
+        <w:t>Board.cs</w:t>
+      </w:r>
+      <w:proofErr w:type="spellEnd"/>
+      <w:r>
+        <w:rPr>
+          <w:lang w:val="en-US"/>
+        </w:rPr>
+        <w:t xml:space="preserve"> are no longer </w:t>
+      </w:r>
+      <w:proofErr w:type="spellStart"/>
+      <w:r>
+        <w:rPr>
+          <w:lang w:val="en-US"/>
+        </w:rPr>
+        <w:t>readonly</w:t>
+      </w:r>
+      <w:proofErr w:type="spellEnd"/>
     </w:p>
     <w:p>
       <w:pPr>
@@ -363,7 +738,35 @@
         <w:rPr>
           <w:lang w:val="en-US"/>
         </w:rPr>
-        <w:t xml:space="preserve"> MinesCount created in Board.cs.Exception handled.</w:t>
+        <w:t xml:space="preserve"> </w:t>
+      </w:r>
+      <w:proofErr w:type="spellStart"/>
+      <w:r>
+        <w:rPr>
+          <w:lang w:val="en-US"/>
+        </w:rPr>
+        <w:t>MinesCount</w:t>
+      </w:r>
+      <w:proofErr w:type="spellEnd"/>
+      <w:r>
+        <w:rPr>
+          <w:lang w:val="en-US"/>
+        </w:rPr>
+        <w:t xml:space="preserve"> created in </w:t>
+      </w:r>
+      <w:proofErr w:type="spellStart"/>
+      <w:r>
+        <w:rPr>
+          <w:lang w:val="en-US"/>
+        </w:rPr>
+        <w:t>Board.cs.Exception</w:t>
+      </w:r>
+      <w:proofErr w:type="spellEnd"/>
+      <w:r>
+        <w:rPr>
+          <w:lang w:val="en-US"/>
+        </w:rPr>
+        <w:t xml:space="preserve"> handled.</w:t>
       </w:r>
     </w:p>
     <w:p>
@@ -400,44 +803,82 @@
         <w:rPr>
           <w:lang w:val="en-US"/>
         </w:rPr>
-        <w:t>Indexer created in Board.cs</w:t>
-      </w:r>
-    </w:p>
-    <w:p>
-      <w:pPr>
-        <w:pStyle w:val="a3"/>
-        <w:numPr>
-          <w:ilvl w:val="0"/>
-          <w:numId w:val="1"/>
-        </w:numPr>
-      </w:pPr>
-      <w:r>
-        <w:rPr>
-          <w:lang w:val="en-US"/>
-        </w:rPr>
-        <w:t>IVisitor interface added (Started to implement Visitor Design Pattern)</w:t>
-      </w:r>
-    </w:p>
-    <w:p>
-      <w:pPr>
-        <w:pStyle w:val="a3"/>
-        <w:numPr>
-          <w:ilvl w:val="0"/>
-          <w:numId w:val="1"/>
-        </w:numPr>
-      </w:pPr>
-      <w:r>
-        <w:rPr>
-          <w:lang w:val="en-US"/>
-        </w:rPr>
-        <w:t>Implement MineSetterVisitor class</w:t>
-      </w:r>
-      <w:r>
-        <w:rPr>
-          <w:lang w:val="en-US"/>
-        </w:rPr>
-        <w:t xml:space="preserve"> which implements IVisitor</w:t>
-      </w:r>
+        <w:t xml:space="preserve">Indexer created in </w:t>
+      </w:r>
+      <w:proofErr w:type="spellStart"/>
+      <w:r>
+        <w:rPr>
+          <w:lang w:val="en-US"/>
+        </w:rPr>
+        <w:t>Board.cs</w:t>
+      </w:r>
+      <w:proofErr w:type="spellEnd"/>
+    </w:p>
+    <w:p>
+      <w:pPr>
+        <w:pStyle w:val="a3"/>
+        <w:numPr>
+          <w:ilvl w:val="0"/>
+          <w:numId w:val="1"/>
+        </w:numPr>
+      </w:pPr>
+      <w:proofErr w:type="spellStart"/>
+      <w:r>
+        <w:rPr>
+          <w:lang w:val="en-US"/>
+        </w:rPr>
+        <w:t>IVisitor</w:t>
+      </w:r>
+      <w:proofErr w:type="spellEnd"/>
+      <w:r>
+        <w:rPr>
+          <w:lang w:val="en-US"/>
+        </w:rPr>
+        <w:t xml:space="preserve"> interface added (Started to implement Visitor Design Pattern)</w:t>
+      </w:r>
+    </w:p>
+    <w:p>
+      <w:pPr>
+        <w:pStyle w:val="a3"/>
+        <w:numPr>
+          <w:ilvl w:val="0"/>
+          <w:numId w:val="1"/>
+        </w:numPr>
+      </w:pPr>
+      <w:r>
+        <w:rPr>
+          <w:lang w:val="en-US"/>
+        </w:rPr>
+        <w:t xml:space="preserve">Implement </w:t>
+      </w:r>
+      <w:proofErr w:type="spellStart"/>
+      <w:r>
+        <w:rPr>
+          <w:lang w:val="en-US"/>
+        </w:rPr>
+        <w:t>MineSetterVisitor</w:t>
+      </w:r>
+      <w:proofErr w:type="spellEnd"/>
+      <w:r>
+        <w:rPr>
+          <w:lang w:val="en-US"/>
+        </w:rPr>
+        <w:t xml:space="preserve"> class</w:t>
+      </w:r>
+      <w:r>
+        <w:rPr>
+          <w:lang w:val="en-US"/>
+        </w:rPr>
+        <w:t xml:space="preserve"> which implements </w:t>
+      </w:r>
+      <w:proofErr w:type="spellStart"/>
+      <w:r>
+        <w:rPr>
+          <w:lang w:val="en-US"/>
+        </w:rPr>
+        <w:t>IVisitor</w:t>
+      </w:r>
+      <w:proofErr w:type="spellEnd"/>
     </w:p>
     <w:p>
       <w:pPr>
@@ -457,22 +898,66 @@
         <w:rPr>
           <w:lang w:val="en-US"/>
         </w:rPr>
-        <w:t xml:space="preserve"> Accept method in Board.cs</w:t>
-      </w:r>
-    </w:p>
-    <w:p>
-      <w:pPr>
-        <w:pStyle w:val="a3"/>
-        <w:numPr>
-          <w:ilvl w:val="0"/>
-          <w:numId w:val="1"/>
-        </w:numPr>
-      </w:pPr>
-      <w:r>
-        <w:rPr>
-          <w:lang w:val="en-US"/>
-        </w:rPr>
-        <w:t xml:space="preserve">Delete SetMines() method from Board.cs. </w:t>
+        <w:t xml:space="preserve"> Accept method in </w:t>
+      </w:r>
+      <w:proofErr w:type="spellStart"/>
+      <w:r>
+        <w:rPr>
+          <w:lang w:val="en-US"/>
+        </w:rPr>
+        <w:t>Board.cs</w:t>
+      </w:r>
+      <w:proofErr w:type="spellEnd"/>
+    </w:p>
+    <w:p>
+      <w:pPr>
+        <w:pStyle w:val="a3"/>
+        <w:numPr>
+          <w:ilvl w:val="0"/>
+          <w:numId w:val="1"/>
+        </w:numPr>
+      </w:pPr>
+      <w:r>
+        <w:rPr>
+          <w:lang w:val="en-US"/>
+        </w:rPr>
+        <w:t xml:space="preserve">Delete </w:t>
+      </w:r>
+      <w:proofErr w:type="spellStart"/>
+      <w:proofErr w:type="gramStart"/>
+      <w:r>
+        <w:rPr>
+          <w:lang w:val="en-US"/>
+        </w:rPr>
+        <w:t>SetMines</w:t>
+      </w:r>
+      <w:proofErr w:type="spellEnd"/>
+      <w:r>
+        <w:rPr>
+          <w:lang w:val="en-US"/>
+        </w:rPr>
+        <w:t>(</w:t>
+      </w:r>
+      <w:proofErr w:type="gramEnd"/>
+      <w:r>
+        <w:rPr>
+          <w:lang w:val="en-US"/>
+        </w:rPr>
+        <w:t xml:space="preserve">) method from </w:t>
+      </w:r>
+      <w:proofErr w:type="spellStart"/>
+      <w:r>
+        <w:rPr>
+          <w:lang w:val="en-US"/>
+        </w:rPr>
+        <w:t>Board.cs</w:t>
+      </w:r>
+      <w:proofErr w:type="spellEnd"/>
+      <w:r>
+        <w:rPr>
+          <w:lang w:val="en-US"/>
+        </w:rPr>
+        <w:t xml:space="preserve">. </w:t>
       </w:r>
     </w:p>
     <w:p>
@@ -528,128 +1013,304 @@
         <w:rPr>
           <w:lang w:val="en-US"/>
         </w:rPr>
-        <w:t>In Board.cs fields renamed to fieldsMatrix (to be more descriptive)</w:t>
-      </w:r>
-    </w:p>
-    <w:p>
-      <w:pPr>
-        <w:pStyle w:val="a3"/>
-        <w:numPr>
-          <w:ilvl w:val="0"/>
-          <w:numId w:val="1"/>
-        </w:numPr>
-      </w:pPr>
-      <w:r>
-        <w:rPr>
-          <w:lang w:val="en-US"/>
-        </w:rPr>
-        <w:t>Add IBoard interface (Board implements it)</w:t>
-      </w:r>
-    </w:p>
-    <w:p>
-      <w:pPr>
-        <w:pStyle w:val="a3"/>
-        <w:numPr>
-          <w:ilvl w:val="0"/>
-          <w:numId w:val="1"/>
-        </w:numPr>
-      </w:pPr>
-      <w:r>
-        <w:rPr>
-          <w:lang w:val="en-US"/>
-        </w:rPr>
-        <w:t>IBoardManager interface created</w:t>
-      </w:r>
-    </w:p>
-    <w:p>
-      <w:pPr>
-        <w:pStyle w:val="a3"/>
-        <w:numPr>
-          <w:ilvl w:val="0"/>
-          <w:numId w:val="1"/>
-        </w:numPr>
-      </w:pPr>
-      <w:r>
-        <w:rPr>
-          <w:lang w:val="en-US"/>
-        </w:rPr>
-        <w:t>IBoardScanner interface created (there is repeating logic, so it will be extracted in separate class implementing this interface)</w:t>
-      </w:r>
-    </w:p>
-    <w:p>
-      <w:pPr>
-        <w:pStyle w:val="a3"/>
-        <w:numPr>
-          <w:ilvl w:val="0"/>
-          <w:numId w:val="1"/>
-        </w:numPr>
-      </w:pPr>
-      <w:r>
-        <w:rPr>
-          <w:lang w:val="en-US"/>
-        </w:rPr>
-        <w:t>BoardScanner.cs created.</w:t>
-      </w:r>
-    </w:p>
-    <w:p>
-      <w:pPr>
-        <w:pStyle w:val="a3"/>
-        <w:numPr>
-          <w:ilvl w:val="0"/>
-          <w:numId w:val="1"/>
-        </w:numPr>
-      </w:pPr>
-      <w:r>
-        <w:rPr>
-          <w:lang w:val="en-US"/>
-        </w:rPr>
-        <w:t>Replace logic for ScanSurroundingFields from Board to the new BoardScanner class. It depends on the private IsMineInPosition() method, so it goes to the new class too.</w:t>
-      </w:r>
-    </w:p>
-    <w:p>
-      <w:pPr>
-        <w:pStyle w:val="a3"/>
-        <w:numPr>
-          <w:ilvl w:val="0"/>
-          <w:numId w:val="1"/>
-        </w:numPr>
-      </w:pPr>
-      <w:r>
-        <w:rPr>
-          <w:lang w:val="en-US"/>
-        </w:rPr>
-        <w:t xml:space="preserve">BoardManager.cs created implemented IBoardManager </w:t>
-      </w:r>
-    </w:p>
-    <w:p>
-      <w:pPr>
-        <w:pStyle w:val="a3"/>
-        <w:numPr>
-          <w:ilvl w:val="0"/>
-          <w:numId w:val="1"/>
-        </w:numPr>
-      </w:pPr>
-      <w:r>
-        <w:rPr>
-          <w:lang w:val="en-US"/>
-        </w:rPr>
-        <w:t>Renderer.cs created implementing IRenderer</w:t>
-      </w:r>
-    </w:p>
-    <w:p>
-      <w:pPr>
-        <w:pStyle w:val="a3"/>
-        <w:numPr>
-          <w:ilvl w:val="0"/>
-          <w:numId w:val="1"/>
-        </w:numPr>
-      </w:pPr>
-      <w:r>
-        <w:rPr>
-          <w:lang w:val="en-US"/>
-        </w:rPr>
-        <w:t>Duplicated methods wich are extracted in separate classes are removed from Board.cs</w:t>
-      </w:r>
+        <w:t xml:space="preserve">In </w:t>
+      </w:r>
+      <w:proofErr w:type="spellStart"/>
+      <w:r>
+        <w:rPr>
+          <w:lang w:val="en-US"/>
+        </w:rPr>
+        <w:t>Board.cs</w:t>
+      </w:r>
+      <w:proofErr w:type="spellEnd"/>
+      <w:r>
+        <w:rPr>
+          <w:lang w:val="en-US"/>
+        </w:rPr>
+        <w:t xml:space="preserve"> fields renamed to </w:t>
+      </w:r>
+      <w:proofErr w:type="spellStart"/>
+      <w:r>
+        <w:rPr>
+          <w:lang w:val="en-US"/>
+        </w:rPr>
+        <w:t>fieldsMatrix</w:t>
+      </w:r>
+      <w:proofErr w:type="spellEnd"/>
+      <w:r>
+        <w:rPr>
+          <w:lang w:val="en-US"/>
+        </w:rPr>
+        <w:t xml:space="preserve"> (to be more descriptive)</w:t>
+      </w:r>
+    </w:p>
+    <w:p>
+      <w:pPr>
+        <w:pStyle w:val="a3"/>
+        <w:numPr>
+          <w:ilvl w:val="0"/>
+          <w:numId w:val="1"/>
+        </w:numPr>
+      </w:pPr>
+      <w:r>
+        <w:rPr>
+          <w:lang w:val="en-US"/>
+        </w:rPr>
+        <w:t xml:space="preserve">Add </w:t>
+      </w:r>
+      <w:proofErr w:type="spellStart"/>
+      <w:r>
+        <w:rPr>
+          <w:lang w:val="en-US"/>
+        </w:rPr>
+        <w:t>IBoard</w:t>
+      </w:r>
+      <w:proofErr w:type="spellEnd"/>
+      <w:r>
+        <w:rPr>
+          <w:lang w:val="en-US"/>
+        </w:rPr>
+        <w:t xml:space="preserve"> interface (Board implements it)</w:t>
+      </w:r>
+    </w:p>
+    <w:p>
+      <w:pPr>
+        <w:pStyle w:val="a3"/>
+        <w:numPr>
+          <w:ilvl w:val="0"/>
+          <w:numId w:val="1"/>
+        </w:numPr>
+      </w:pPr>
+      <w:proofErr w:type="spellStart"/>
+      <w:r>
+        <w:rPr>
+          <w:lang w:val="en-US"/>
+        </w:rPr>
+        <w:t>IBoardManager</w:t>
+      </w:r>
+      <w:proofErr w:type="spellEnd"/>
+      <w:r>
+        <w:rPr>
+          <w:lang w:val="en-US"/>
+        </w:rPr>
+        <w:t xml:space="preserve"> interface created</w:t>
+      </w:r>
+    </w:p>
+    <w:p>
+      <w:pPr>
+        <w:pStyle w:val="a3"/>
+        <w:numPr>
+          <w:ilvl w:val="0"/>
+          <w:numId w:val="1"/>
+        </w:numPr>
+      </w:pPr>
+      <w:proofErr w:type="spellStart"/>
+      <w:r>
+        <w:rPr>
+          <w:lang w:val="en-US"/>
+        </w:rPr>
+        <w:t>IBoardScanner</w:t>
+      </w:r>
+      <w:proofErr w:type="spellEnd"/>
+      <w:r>
+        <w:rPr>
+          <w:lang w:val="en-US"/>
+        </w:rPr>
+        <w:t xml:space="preserve"> interface created (there is repeating logic, so it will be extracted in separate class implementing this interface)</w:t>
+      </w:r>
+    </w:p>
+    <w:p>
+      <w:pPr>
+        <w:pStyle w:val="a3"/>
+        <w:numPr>
+          <w:ilvl w:val="0"/>
+          <w:numId w:val="1"/>
+        </w:numPr>
+      </w:pPr>
+      <w:proofErr w:type="spellStart"/>
+      <w:r>
+        <w:rPr>
+          <w:lang w:val="en-US"/>
+        </w:rPr>
+        <w:t>BoardScanner.cs</w:t>
+      </w:r>
+      <w:proofErr w:type="spellEnd"/>
+      <w:r>
+        <w:rPr>
+          <w:lang w:val="en-US"/>
+        </w:rPr>
+        <w:t xml:space="preserve"> created.</w:t>
+      </w:r>
+    </w:p>
+    <w:p>
+      <w:pPr>
+        <w:pStyle w:val="a3"/>
+        <w:numPr>
+          <w:ilvl w:val="0"/>
+          <w:numId w:val="1"/>
+        </w:numPr>
+      </w:pPr>
+      <w:r>
+        <w:rPr>
+          <w:lang w:val="en-US"/>
+        </w:rPr>
+        <w:t xml:space="preserve">Replace logic for </w:t>
+      </w:r>
+      <w:proofErr w:type="spellStart"/>
+      <w:r>
+        <w:rPr>
+          <w:lang w:val="en-US"/>
+        </w:rPr>
+        <w:t>ScanSurroundingFields</w:t>
+      </w:r>
+      <w:proofErr w:type="spellEnd"/>
+      <w:r>
+        <w:rPr>
+          <w:lang w:val="en-US"/>
+        </w:rPr>
+        <w:t xml:space="preserve"> from Board to the new </w:t>
+      </w:r>
+      <w:proofErr w:type="spellStart"/>
+      <w:r>
+        <w:rPr>
+          <w:lang w:val="en-US"/>
+        </w:rPr>
+        <w:t>BoardScanner</w:t>
+      </w:r>
+      <w:proofErr w:type="spellEnd"/>
+      <w:r>
+        <w:rPr>
+          <w:lang w:val="en-US"/>
+        </w:rPr>
+        <w:t xml:space="preserve"> class. It depends on the private </w:t>
+      </w:r>
+      <w:proofErr w:type="spellStart"/>
+      <w:proofErr w:type="gramStart"/>
+      <w:r>
+        <w:rPr>
+          <w:lang w:val="en-US"/>
+        </w:rPr>
+        <w:t>IsMineInPosition</w:t>
+      </w:r>
+      <w:proofErr w:type="spellEnd"/>
+      <w:r>
+        <w:rPr>
+          <w:lang w:val="en-US"/>
+        </w:rPr>
+        <w:t>(</w:t>
+      </w:r>
+      <w:proofErr w:type="gramEnd"/>
+      <w:r>
+        <w:rPr>
+          <w:lang w:val="en-US"/>
+        </w:rPr>
+        <w:t>) method, so it goes to the new class too.</w:t>
+      </w:r>
+    </w:p>
+    <w:p>
+      <w:pPr>
+        <w:pStyle w:val="a3"/>
+        <w:numPr>
+          <w:ilvl w:val="0"/>
+          <w:numId w:val="1"/>
+        </w:numPr>
+      </w:pPr>
+      <w:proofErr w:type="spellStart"/>
+      <w:r>
+        <w:rPr>
+          <w:lang w:val="en-US"/>
+        </w:rPr>
+        <w:t>BoardManager.cs</w:t>
+      </w:r>
+      <w:proofErr w:type="spellEnd"/>
+      <w:r>
+        <w:rPr>
+          <w:lang w:val="en-US"/>
+        </w:rPr>
+        <w:t xml:space="preserve"> created implemented </w:t>
+      </w:r>
+      <w:proofErr w:type="spellStart"/>
+      <w:r>
+        <w:rPr>
+          <w:lang w:val="en-US"/>
+        </w:rPr>
+        <w:t>IBoardManager</w:t>
+      </w:r>
+      <w:proofErr w:type="spellEnd"/>
+      <w:r>
+        <w:rPr>
+          <w:lang w:val="en-US"/>
+        </w:rPr>
+        <w:t xml:space="preserve"> </w:t>
+      </w:r>
+    </w:p>
+    <w:p>
+      <w:pPr>
+        <w:pStyle w:val="a3"/>
+        <w:numPr>
+          <w:ilvl w:val="0"/>
+          <w:numId w:val="1"/>
+        </w:numPr>
+      </w:pPr>
+      <w:proofErr w:type="spellStart"/>
+      <w:r>
+        <w:rPr>
+          <w:lang w:val="en-US"/>
+        </w:rPr>
+        <w:t>Renderer.cs</w:t>
+      </w:r>
+      <w:proofErr w:type="spellEnd"/>
+      <w:r>
+        <w:rPr>
+          <w:lang w:val="en-US"/>
+        </w:rPr>
+        <w:t xml:space="preserve"> created implementing </w:t>
+      </w:r>
+      <w:proofErr w:type="spellStart"/>
+      <w:r>
+        <w:rPr>
+          <w:lang w:val="en-US"/>
+        </w:rPr>
+        <w:t>IRenderer</w:t>
+      </w:r>
+      <w:proofErr w:type="spellEnd"/>
+    </w:p>
+    <w:p>
+      <w:pPr>
+        <w:pStyle w:val="a3"/>
+        <w:numPr>
+          <w:ilvl w:val="0"/>
+          <w:numId w:val="1"/>
+        </w:numPr>
+      </w:pPr>
+      <w:r>
+        <w:rPr>
+          <w:lang w:val="en-US"/>
+        </w:rPr>
+        <w:t xml:space="preserve">Duplicated methods </w:t>
+      </w:r>
+      <w:proofErr w:type="spellStart"/>
+      <w:r>
+        <w:rPr>
+          <w:lang w:val="en-US"/>
+        </w:rPr>
+        <w:t>wich</w:t>
+      </w:r>
+      <w:proofErr w:type="spellEnd"/>
+      <w:r>
+        <w:rPr>
+          <w:lang w:val="en-US"/>
+        </w:rPr>
+        <w:t xml:space="preserve"> are extracted in separate classes are removed from </w:t>
+      </w:r>
+      <w:proofErr w:type="spellStart"/>
+      <w:r>
+        <w:rPr>
+          <w:lang w:val="en-US"/>
+        </w:rPr>
+        <w:t>Board.cs</w:t>
+      </w:r>
+      <w:proofErr w:type="spellEnd"/>
     </w:p>
     <w:p>
       <w:pPr>
@@ -664,127 +1325,293 @@
           <w:lang w:val="en-US"/>
         </w:rPr>
         <w:lastRenderedPageBreak/>
-        <w:t>Adapt Game.cs work with new classes</w:t>
-      </w:r>
-    </w:p>
-    <w:p>
-      <w:pPr>
-        <w:pStyle w:val="a3"/>
-        <w:numPr>
-          <w:ilvl w:val="0"/>
-          <w:numId w:val="1"/>
-        </w:numPr>
-      </w:pPr>
-      <w:r>
-        <w:rPr>
-          <w:lang w:val="en-US"/>
-        </w:rPr>
-        <w:t>IAcceptable interface added (Improved Visitor Design Pattern)</w:t>
-      </w:r>
-    </w:p>
-    <w:p>
-      <w:pPr>
-        <w:pStyle w:val="a3"/>
-        <w:numPr>
-          <w:ilvl w:val="0"/>
-          <w:numId w:val="1"/>
-        </w:numPr>
-      </w:pPr>
-      <w:r>
-        <w:rPr>
-          <w:lang w:val="en-US"/>
-        </w:rPr>
-        <w:t>Rename CheckBoardStatus() method to IsGameOver() – it actually determines this</w:t>
-      </w:r>
-    </w:p>
-    <w:p>
-      <w:pPr>
-        <w:pStyle w:val="a3"/>
-        <w:numPr>
-          <w:ilvl w:val="0"/>
-          <w:numId w:val="1"/>
-        </w:numPr>
-      </w:pPr>
-      <w:r>
-        <w:rPr>
-          <w:lang w:val="en-US"/>
-        </w:rPr>
-        <w:t>Bug Found and Fixed – Game.cs constructor removed, all initializations for current game, have to happen in a new game cycle</w:t>
-      </w:r>
-    </w:p>
-    <w:p>
-      <w:pPr>
-        <w:pStyle w:val="a3"/>
-        <w:numPr>
-          <w:ilvl w:val="0"/>
-          <w:numId w:val="1"/>
-        </w:numPr>
-      </w:pPr>
-      <w:r>
-        <w:rPr>
-          <w:lang w:val="en-US"/>
-        </w:rPr>
-        <w:t>Remove ShowTopPlayers() method from Game.cs, created PrintTopPlayers() in Renderer.cs instead.</w:t>
-      </w:r>
-    </w:p>
-    <w:p>
-      <w:pPr>
-        <w:pStyle w:val="a3"/>
-        <w:numPr>
-          <w:ilvl w:val="0"/>
-          <w:numId w:val="1"/>
-        </w:numPr>
-      </w:pPr>
-      <w:r>
-        <w:rPr>
-          <w:lang w:val="en-US"/>
-        </w:rPr>
-        <w:t xml:space="preserve">When listing empty players list exception fixed. Add Game constructor. Renderer.cs left with default constructor (used parameter injection instead) </w:t>
-      </w:r>
-    </w:p>
-    <w:p>
-      <w:pPr>
-        <w:pStyle w:val="a3"/>
-        <w:numPr>
-          <w:ilvl w:val="0"/>
-          <w:numId w:val="1"/>
-        </w:numPr>
-      </w:pPr>
-      <w:r>
-        <w:rPr>
-          <w:lang w:val="en-US"/>
-        </w:rPr>
-        <w:t>Some constants extracted in Renderer.cs</w:t>
-      </w:r>
-    </w:p>
-    <w:p>
-      <w:pPr>
-        <w:pStyle w:val="a3"/>
-        <w:numPr>
-          <w:ilvl w:val="0"/>
-          <w:numId w:val="1"/>
-        </w:numPr>
-      </w:pPr>
-      <w:r>
-        <w:rPr>
-          <w:lang w:val="en-US"/>
-        </w:rPr>
-        <w:t>Extract some repeating code in Renderer.cs</w:t>
-      </w:r>
-    </w:p>
-    <w:p>
-      <w:pPr>
-        <w:pStyle w:val="a3"/>
-        <w:numPr>
-          <w:ilvl w:val="0"/>
-          <w:numId w:val="1"/>
-        </w:numPr>
-      </w:pPr>
-      <w:r>
-        <w:rPr>
-          <w:lang w:val="en-US"/>
-        </w:rPr>
-        <w:t>Field.cs constructor changed (Constructor injection)</w:t>
+        <w:t xml:space="preserve">Adapt </w:t>
+      </w:r>
+      <w:proofErr w:type="spellStart"/>
+      <w:r>
+        <w:rPr>
+          <w:lang w:val="en-US"/>
+        </w:rPr>
+        <w:t>Game.cs</w:t>
+      </w:r>
+      <w:proofErr w:type="spellEnd"/>
+      <w:r>
+        <w:rPr>
+          <w:lang w:val="en-US"/>
+        </w:rPr>
+        <w:t xml:space="preserve"> work with new classes</w:t>
+      </w:r>
+    </w:p>
+    <w:p>
+      <w:pPr>
+        <w:pStyle w:val="a3"/>
+        <w:numPr>
+          <w:ilvl w:val="0"/>
+          <w:numId w:val="1"/>
+        </w:numPr>
+      </w:pPr>
+      <w:proofErr w:type="spellStart"/>
+      <w:r>
+        <w:rPr>
+          <w:lang w:val="en-US"/>
+        </w:rPr>
+        <w:t>IAcceptable</w:t>
+      </w:r>
+      <w:proofErr w:type="spellEnd"/>
+      <w:r>
+        <w:rPr>
+          <w:lang w:val="en-US"/>
+        </w:rPr>
+        <w:t xml:space="preserve"> interface added (Improved Visitor Design Pattern)</w:t>
+      </w:r>
+    </w:p>
+    <w:p>
+      <w:pPr>
+        <w:pStyle w:val="a3"/>
+        <w:numPr>
+          <w:ilvl w:val="0"/>
+          <w:numId w:val="1"/>
+        </w:numPr>
+      </w:pPr>
+      <w:r>
+        <w:rPr>
+          <w:lang w:val="en-US"/>
+        </w:rPr>
+        <w:t xml:space="preserve">Rename </w:t>
+      </w:r>
+      <w:proofErr w:type="spellStart"/>
+      <w:r>
+        <w:rPr>
+          <w:lang w:val="en-US"/>
+        </w:rPr>
+        <w:t>CheckBoardStatus</w:t>
+      </w:r>
+      <w:proofErr w:type="spellEnd"/>
+      <w:r>
+        <w:rPr>
+          <w:lang w:val="en-US"/>
+        </w:rPr>
+        <w:t xml:space="preserve">() method to </w:t>
+      </w:r>
+      <w:proofErr w:type="spellStart"/>
+      <w:r>
+        <w:rPr>
+          <w:lang w:val="en-US"/>
+        </w:rPr>
+        <w:t>IsGameOver</w:t>
+      </w:r>
+      <w:proofErr w:type="spellEnd"/>
+      <w:r>
+        <w:rPr>
+          <w:lang w:val="en-US"/>
+        </w:rPr>
+        <w:t>() – it actually determines this</w:t>
+      </w:r>
+    </w:p>
+    <w:p>
+      <w:pPr>
+        <w:pStyle w:val="a3"/>
+        <w:numPr>
+          <w:ilvl w:val="0"/>
+          <w:numId w:val="1"/>
+        </w:numPr>
+      </w:pPr>
+      <w:r>
+        <w:rPr>
+          <w:lang w:val="en-US"/>
+        </w:rPr>
+        <w:t xml:space="preserve">Bug Found and Fixed – </w:t>
+      </w:r>
+      <w:proofErr w:type="spellStart"/>
+      <w:r>
+        <w:rPr>
+          <w:lang w:val="en-US"/>
+        </w:rPr>
+        <w:t>Game.cs</w:t>
+      </w:r>
+      <w:proofErr w:type="spellEnd"/>
+      <w:r>
+        <w:rPr>
+          <w:lang w:val="en-US"/>
+        </w:rPr>
+        <w:t xml:space="preserve"> constructor removed, all initializations for current game, have to happen in a new game cycle</w:t>
+      </w:r>
+    </w:p>
+    <w:p>
+      <w:pPr>
+        <w:pStyle w:val="a3"/>
+        <w:numPr>
+          <w:ilvl w:val="0"/>
+          <w:numId w:val="1"/>
+        </w:numPr>
+      </w:pPr>
+      <w:r>
+        <w:rPr>
+          <w:lang w:val="en-US"/>
+        </w:rPr>
+        <w:t xml:space="preserve">Remove </w:t>
+      </w:r>
+      <w:proofErr w:type="spellStart"/>
+      <w:proofErr w:type="gramStart"/>
+      <w:r>
+        <w:rPr>
+          <w:lang w:val="en-US"/>
+        </w:rPr>
+        <w:t>ShowTopPlayers</w:t>
+      </w:r>
+      <w:proofErr w:type="spellEnd"/>
+      <w:r>
+        <w:rPr>
+          <w:lang w:val="en-US"/>
+        </w:rPr>
+        <w:t>(</w:t>
+      </w:r>
+      <w:proofErr w:type="gramEnd"/>
+      <w:r>
+        <w:rPr>
+          <w:lang w:val="en-US"/>
+        </w:rPr>
+        <w:t xml:space="preserve">) method from </w:t>
+      </w:r>
+      <w:proofErr w:type="spellStart"/>
+      <w:r>
+        <w:rPr>
+          <w:lang w:val="en-US"/>
+        </w:rPr>
+        <w:t>Game.cs</w:t>
+      </w:r>
+      <w:proofErr w:type="spellEnd"/>
+      <w:r>
+        <w:rPr>
+          <w:lang w:val="en-US"/>
+        </w:rPr>
+        <w:t xml:space="preserve">, created </w:t>
+      </w:r>
+      <w:proofErr w:type="spellStart"/>
+      <w:r>
+        <w:rPr>
+          <w:lang w:val="en-US"/>
+        </w:rPr>
+        <w:t>PrintTopPlayers</w:t>
+      </w:r>
+      <w:proofErr w:type="spellEnd"/>
+      <w:r>
+        <w:rPr>
+          <w:lang w:val="en-US"/>
+        </w:rPr>
+        <w:t xml:space="preserve">() in </w:t>
+      </w:r>
+      <w:proofErr w:type="spellStart"/>
+      <w:r>
+        <w:rPr>
+          <w:lang w:val="en-US"/>
+        </w:rPr>
+        <w:t>Renderer.cs</w:t>
+      </w:r>
+      <w:proofErr w:type="spellEnd"/>
+      <w:r>
+        <w:rPr>
+          <w:lang w:val="en-US"/>
+        </w:rPr>
+        <w:t xml:space="preserve"> instead.</w:t>
+      </w:r>
+    </w:p>
+    <w:p>
+      <w:pPr>
+        <w:pStyle w:val="a3"/>
+        <w:numPr>
+          <w:ilvl w:val="0"/>
+          <w:numId w:val="1"/>
+        </w:numPr>
+      </w:pPr>
+      <w:r>
+        <w:rPr>
+          <w:lang w:val="en-US"/>
+        </w:rPr>
+        <w:t xml:space="preserve">When listing empty players list exception fixed. Add Game constructor. </w:t>
+      </w:r>
+      <w:proofErr w:type="spellStart"/>
+      <w:r>
+        <w:rPr>
+          <w:lang w:val="en-US"/>
+        </w:rPr>
+        <w:t>Renderer.cs</w:t>
+      </w:r>
+      <w:proofErr w:type="spellEnd"/>
+      <w:r>
+        <w:rPr>
+          <w:lang w:val="en-US"/>
+        </w:rPr>
+        <w:t xml:space="preserve"> left with default constructor (used parameter injection instead) </w:t>
+      </w:r>
+    </w:p>
+    <w:p>
+      <w:pPr>
+        <w:pStyle w:val="a3"/>
+        <w:numPr>
+          <w:ilvl w:val="0"/>
+          <w:numId w:val="1"/>
+        </w:numPr>
+      </w:pPr>
+      <w:r>
+        <w:rPr>
+          <w:lang w:val="en-US"/>
+        </w:rPr>
+        <w:t xml:space="preserve">Some constants extracted in </w:t>
+      </w:r>
+      <w:proofErr w:type="spellStart"/>
+      <w:r>
+        <w:rPr>
+          <w:lang w:val="en-US"/>
+        </w:rPr>
+        <w:t>Renderer.cs</w:t>
+      </w:r>
+      <w:proofErr w:type="spellEnd"/>
+    </w:p>
+    <w:p>
+      <w:pPr>
+        <w:pStyle w:val="a3"/>
+        <w:numPr>
+          <w:ilvl w:val="0"/>
+          <w:numId w:val="1"/>
+        </w:numPr>
+      </w:pPr>
+      <w:r>
+        <w:rPr>
+          <w:lang w:val="en-US"/>
+        </w:rPr>
+        <w:t xml:space="preserve">Extract some repeating code in </w:t>
+      </w:r>
+      <w:proofErr w:type="spellStart"/>
+      <w:r>
+        <w:rPr>
+          <w:lang w:val="en-US"/>
+        </w:rPr>
+        <w:t>Renderer.cs</w:t>
+      </w:r>
+      <w:proofErr w:type="spellEnd"/>
+    </w:p>
+    <w:p>
+      <w:pPr>
+        <w:pStyle w:val="a3"/>
+        <w:numPr>
+          <w:ilvl w:val="0"/>
+          <w:numId w:val="1"/>
+        </w:numPr>
+      </w:pPr>
+      <w:proofErr w:type="spellStart"/>
+      <w:r>
+        <w:rPr>
+          <w:lang w:val="en-US"/>
+        </w:rPr>
+        <w:t>Field.cs</w:t>
+      </w:r>
+      <w:proofErr w:type="spellEnd"/>
+      <w:r>
+        <w:rPr>
+          <w:lang w:val="en-US"/>
+        </w:rPr>
+        <w:t xml:space="preserve"> constructor changed (Constructor injection)</w:t>
       </w:r>
     </w:p>
     <w:p>
@@ -800,6 +1627,35 @@
           <w:lang w:val="en-US"/>
         </w:rPr>
         <w:t>Prototype pattern implemented</w:t>
+      </w:r>
+    </w:p>
+    <w:p>
+      <w:pPr>
+        <w:pStyle w:val="a3"/>
+        <w:numPr>
+          <w:ilvl w:val="0"/>
+          <w:numId w:val="1"/>
+        </w:numPr>
+      </w:pPr>
+      <w:r>
+        <w:rPr>
+          <w:lang w:val="en-US"/>
+        </w:rPr>
+        <w:t xml:space="preserve">Remove static method from Renderer.  Add method </w:t>
+      </w:r>
+      <w:proofErr w:type="spellStart"/>
+      <w:r>
+        <w:rPr>
+          <w:lang w:val="en-US"/>
+        </w:rPr>
+        <w:t>PrintMainMenu</w:t>
+      </w:r>
+      <w:proofErr w:type="spellEnd"/>
+      <w:r>
+        <w:rPr>
+          <w:lang w:val="en-US"/>
+        </w:rPr>
+        <w:t>() in IRenderer.cs</w:t>
       </w:r>
       <w:bookmarkStart w:id="0" w:name="_GoBack"/>
       <w:bookmarkEnd w:id="0"/>

</xml_diff>

<commit_message>
Tests added for Field.cs
</commit_message>
<xml_diff>
--- a/WordDocumentation.docx
+++ b/WordDocumentation.docx
@@ -1781,6 +1781,21 @@
           <w:lang w:val="en-US"/>
         </w:rPr>
         <w:t>. (Dependency inversion). Strategy pattern applied also.</w:t>
+      </w:r>
+    </w:p>
+    <w:p>
+      <w:pPr>
+        <w:pStyle w:val="a3"/>
+        <w:numPr>
+          <w:ilvl w:val="0"/>
+          <w:numId w:val="1"/>
+        </w:numPr>
+      </w:pPr>
+      <w:r>
+        <w:rPr>
+          <w:lang w:val="en-US"/>
+        </w:rPr>
+        <w:t>Tests added for Field.cs</w:t>
       </w:r>
       <w:bookmarkStart w:id="0" w:name="_GoBack"/>
       <w:bookmarkEnd w:id="0"/>

</xml_diff>

<commit_message>
Property added in Highscore, to be testable
</commit_message>
<xml_diff>
--- a/WordDocumentation.docx
+++ b/WordDocumentation.docx
@@ -1795,7 +1795,58 @@
         <w:rPr>
           <w:lang w:val="en-US"/>
         </w:rPr>
-        <w:t>Tests added for Field.cs</w:t>
+        <w:t xml:space="preserve">Tests added for </w:t>
+      </w:r>
+      <w:proofErr w:type="spellStart"/>
+      <w:r>
+        <w:rPr>
+          <w:lang w:val="en-US"/>
+        </w:rPr>
+        <w:t>Field.cs</w:t>
+      </w:r>
+      <w:proofErr w:type="spellEnd"/>
+    </w:p>
+    <w:p>
+      <w:pPr>
+        <w:pStyle w:val="a3"/>
+        <w:numPr>
+          <w:ilvl w:val="0"/>
+          <w:numId w:val="1"/>
+        </w:numPr>
+      </w:pPr>
+      <w:r>
+        <w:rPr>
+          <w:lang w:val="en-US"/>
+        </w:rPr>
+        <w:t xml:space="preserve">Property for </w:t>
+      </w:r>
+      <w:proofErr w:type="spellStart"/>
+      <w:r>
+        <w:rPr>
+          <w:lang w:val="en-US"/>
+        </w:rPr>
+        <w:t>MaxTopPlayersCount</w:t>
+      </w:r>
+      <w:proofErr w:type="spellEnd"/>
+      <w:r>
+        <w:rPr>
+          <w:lang w:val="en-US"/>
+        </w:rPr>
+        <w:t xml:space="preserve"> added to </w:t>
+      </w:r>
+      <w:proofErr w:type="spellStart"/>
+      <w:r>
+        <w:rPr>
+          <w:lang w:val="en-US"/>
+        </w:rPr>
+        <w:t>Highscore</w:t>
+      </w:r>
+      <w:proofErr w:type="spellEnd"/>
+      <w:r>
+        <w:rPr>
+          <w:lang w:val="en-US"/>
+        </w:rPr>
+        <w:t>, used in test. (Make it testable)</w:t>
       </w:r>
       <w:bookmarkStart w:id="0" w:name="_GoBack"/>
       <w:bookmarkEnd w:id="0"/>

</xml_diff>